<commit_message>
Added a bunch of styling to the components and the background of pages. Also added an actual login. This however does not instantly update the header for some reason.
</commit_message>
<xml_diff>
--- a/Documentation/Design document.docx
+++ b/Documentation/Design document.docx
@@ -9,14 +9,12 @@
           <w:lang w:val="nl-NL"/>
         </w:rPr>
       </w:pPr>
-      <w:proofErr w:type="gramStart"/>
       <w:r>
         <w:rPr>
           <w:lang w:val="nl-NL"/>
         </w:rPr>
         <w:t>Design document</w:t>
       </w:r>
-      <w:proofErr w:type="gramEnd"/>
     </w:p>
     <w:p>
       <w:pPr>
@@ -294,13 +292,82 @@
           <w:r>
             <w:fldChar w:fldCharType="separate"/>
           </w:r>
-          <w:hyperlink w:anchor="_Toc87047687" w:history="1">
+          <w:hyperlink w:anchor="_Toc88809343" w:history="1">
             <w:r>
               <w:rPr>
                 <w:rStyle w:val="Hyperlink"/>
                 <w:noProof/>
                 <w:lang w:val="en-US"/>
               </w:rPr>
+              <w:t>Introduction</w:t>
+            </w:r>
+            <w:r>
+              <w:rPr>
+                <w:noProof/>
+                <w:webHidden/>
+              </w:rPr>
+              <w:tab/>
+            </w:r>
+            <w:r>
+              <w:rPr>
+                <w:noProof/>
+                <w:webHidden/>
+              </w:rPr>
+              <w:fldChar w:fldCharType="begin"/>
+            </w:r>
+            <w:r>
+              <w:rPr>
+                <w:noProof/>
+                <w:webHidden/>
+              </w:rPr>
+              <w:instrText xml:space="preserve"> PAGEREF _Toc88809343 \h </w:instrText>
+            </w:r>
+            <w:r>
+              <w:rPr>
+                <w:noProof/>
+                <w:webHidden/>
+              </w:rPr>
+            </w:r>
+            <w:r>
+              <w:rPr>
+                <w:noProof/>
+                <w:webHidden/>
+              </w:rPr>
+              <w:fldChar w:fldCharType="separate"/>
+            </w:r>
+            <w:r>
+              <w:rPr>
+                <w:noProof/>
+                <w:webHidden/>
+              </w:rPr>
+              <w:t>3</w:t>
+            </w:r>
+            <w:r>
+              <w:rPr>
+                <w:noProof/>
+                <w:webHidden/>
+              </w:rPr>
+              <w:fldChar w:fldCharType="end"/>
+            </w:r>
+          </w:hyperlink>
+        </w:p>
+        <w:p>
+          <w:pPr>
+            <w:pStyle w:val="Inhopg1"/>
+            <w:tabs>
+              <w:tab w:val="right" w:leader="dot" w:pos="9016"/>
+            </w:tabs>
+            <w:rPr>
+              <w:noProof/>
+            </w:rPr>
+          </w:pPr>
+          <w:hyperlink w:anchor="_Toc88809344" w:history="1">
+            <w:r>
+              <w:rPr>
+                <w:rStyle w:val="Hyperlink"/>
+                <w:noProof/>
+                <w:lang w:val="en-US"/>
+              </w:rPr>
               <w:t>C4 diagrams</w:t>
             </w:r>
             <w:r>
@@ -322,7 +389,7 @@
                 <w:noProof/>
                 <w:webHidden/>
               </w:rPr>
-              <w:instrText xml:space="preserve"> PAGEREF _Toc87047687 \h </w:instrText>
+              <w:instrText xml:space="preserve"> PAGEREF _Toc88809344 \h </w:instrText>
             </w:r>
             <w:r>
               <w:rPr>
@@ -342,7 +409,7 @@
                 <w:noProof/>
                 <w:webHidden/>
               </w:rPr>
-              <w:t>3</w:t>
+              <w:t>4</w:t>
             </w:r>
             <w:r>
               <w:rPr>
@@ -363,7 +430,7 @@
               <w:noProof/>
             </w:rPr>
           </w:pPr>
-          <w:hyperlink w:anchor="_Toc87047688" w:history="1">
+          <w:hyperlink w:anchor="_Toc88809345" w:history="1">
             <w:r>
               <w:rPr>
                 <w:rStyle w:val="Hyperlink"/>
@@ -391,7 +458,7 @@
                 <w:noProof/>
                 <w:webHidden/>
               </w:rPr>
-              <w:instrText xml:space="preserve"> PAGEREF _Toc87047688 \h </w:instrText>
+              <w:instrText xml:space="preserve"> PAGEREF _Toc88809345 \h </w:instrText>
             </w:r>
             <w:r>
               <w:rPr>
@@ -411,7 +478,7 @@
                 <w:noProof/>
                 <w:webHidden/>
               </w:rPr>
-              <w:t>3</w:t>
+              <w:t>4</w:t>
             </w:r>
             <w:r>
               <w:rPr>
@@ -432,7 +499,7 @@
               <w:noProof/>
             </w:rPr>
           </w:pPr>
-          <w:hyperlink w:anchor="_Toc87047689" w:history="1">
+          <w:hyperlink w:anchor="_Toc88809346" w:history="1">
             <w:r>
               <w:rPr>
                 <w:rStyle w:val="Hyperlink"/>
@@ -460,7 +527,7 @@
                 <w:noProof/>
                 <w:webHidden/>
               </w:rPr>
-              <w:instrText xml:space="preserve"> PAGEREF _Toc87047689 \h </w:instrText>
+              <w:instrText xml:space="preserve"> PAGEREF _Toc88809346 \h </w:instrText>
             </w:r>
             <w:r>
               <w:rPr>
@@ -480,7 +547,7 @@
                 <w:noProof/>
                 <w:webHidden/>
               </w:rPr>
-              <w:t>4</w:t>
+              <w:t>5</w:t>
             </w:r>
             <w:r>
               <w:rPr>
@@ -501,7 +568,7 @@
               <w:noProof/>
             </w:rPr>
           </w:pPr>
-          <w:hyperlink w:anchor="_Toc87047690" w:history="1">
+          <w:hyperlink w:anchor="_Toc88809347" w:history="1">
             <w:r>
               <w:rPr>
                 <w:rStyle w:val="Hyperlink"/>
@@ -529,7 +596,7 @@
                 <w:noProof/>
                 <w:webHidden/>
               </w:rPr>
-              <w:instrText xml:space="preserve"> PAGEREF _Toc87047690 \h </w:instrText>
+              <w:instrText xml:space="preserve"> PAGEREF _Toc88809347 \h </w:instrText>
             </w:r>
             <w:r>
               <w:rPr>
@@ -549,7 +616,7 @@
                 <w:noProof/>
                 <w:webHidden/>
               </w:rPr>
-              <w:t>5</w:t>
+              <w:t>6</w:t>
             </w:r>
             <w:r>
               <w:rPr>
@@ -570,7 +637,7 @@
               <w:noProof/>
             </w:rPr>
           </w:pPr>
-          <w:hyperlink w:anchor="_Toc87047691" w:history="1">
+          <w:hyperlink w:anchor="_Toc88809348" w:history="1">
             <w:r>
               <w:rPr>
                 <w:rStyle w:val="Hyperlink"/>
@@ -598,7 +665,7 @@
                 <w:noProof/>
                 <w:webHidden/>
               </w:rPr>
-              <w:instrText xml:space="preserve"> PAGEREF _Toc87047691 \h </w:instrText>
+              <w:instrText xml:space="preserve"> PAGEREF _Toc88809348 \h </w:instrText>
             </w:r>
             <w:r>
               <w:rPr>
@@ -618,7 +685,7 @@
                 <w:noProof/>
                 <w:webHidden/>
               </w:rPr>
-              <w:t>6</w:t>
+              <w:t>7</w:t>
             </w:r>
             <w:r>
               <w:rPr>
@@ -639,7 +706,7 @@
               <w:noProof/>
             </w:rPr>
           </w:pPr>
-          <w:hyperlink w:anchor="_Toc87047692" w:history="1">
+          <w:hyperlink w:anchor="_Toc88809349" w:history="1">
             <w:r>
               <w:rPr>
                 <w:rStyle w:val="Hyperlink"/>
@@ -667,7 +734,7 @@
                 <w:noProof/>
                 <w:webHidden/>
               </w:rPr>
-              <w:instrText xml:space="preserve"> PAGEREF _Toc87047692 \h </w:instrText>
+              <w:instrText xml:space="preserve"> PAGEREF _Toc88809349 \h </w:instrText>
             </w:r>
             <w:r>
               <w:rPr>
@@ -687,7 +754,7 @@
                 <w:noProof/>
                 <w:webHidden/>
               </w:rPr>
-              <w:t>7</w:t>
+              <w:t>8</w:t>
             </w:r>
             <w:r>
               <w:rPr>
@@ -888,27 +955,115 @@
     </w:p>
     <w:p>
       <w:pPr>
-        <w:rPr>
-          <w:lang w:val="en-US"/>
-        </w:rPr>
-      </w:pPr>
-    </w:p>
-    <w:p>
-      <w:pPr>
         <w:pStyle w:val="Kop1"/>
         <w:rPr>
           <w:lang w:val="en-US"/>
         </w:rPr>
       </w:pPr>
-      <w:bookmarkStart w:id="1" w:name="_Toc87047687"/>
-      <w:r>
-        <w:rPr>
-          <w:lang w:val="en-US"/>
-        </w:rPr>
+      <w:bookmarkStart w:id="1" w:name="_Toc88809343"/>
+      <w:r>
+        <w:rPr>
+          <w:lang w:val="en-US"/>
+        </w:rPr>
+        <w:t>Introduction</w:t>
+      </w:r>
+      <w:bookmarkEnd w:id="1"/>
+    </w:p>
+    <w:p>
+      <w:pPr>
+        <w:pStyle w:val="Geenafstand"/>
+        <w:rPr>
+          <w:sz w:val="24"/>
+          <w:szCs w:val="24"/>
+          <w:lang w:val="en-US"/>
+        </w:rPr>
+      </w:pPr>
+      <w:r>
+        <w:rPr>
+          <w:sz w:val="24"/>
+          <w:szCs w:val="24"/>
+          <w:lang w:val="en-US"/>
+        </w:rPr>
+        <w:t xml:space="preserve">Designing a full stack web application that uses </w:t>
+      </w:r>
+      <w:r>
+        <w:rPr>
+          <w:sz w:val="24"/>
+          <w:szCs w:val="24"/>
+          <w:lang w:val="en-US"/>
+        </w:rPr>
+        <w:t xml:space="preserve">your own API which is connected to a database means there are a </w:t>
+      </w:r>
+      <w:r>
+        <w:rPr>
+          <w:sz w:val="24"/>
+          <w:szCs w:val="24"/>
+          <w:lang w:val="en-US"/>
+        </w:rPr>
+        <w:t>LOT of decisions you have to make. Each of these decisions are important</w:t>
+      </w:r>
+      <w:r>
+        <w:rPr>
+          <w:sz w:val="24"/>
+          <w:szCs w:val="24"/>
+          <w:lang w:val="en-US"/>
+        </w:rPr>
+        <w:t xml:space="preserve"> to the final design of the application. It can determine the framework to use for the API or the website, or it can simply determine how it’s going to handle the game logic. These decisions should be thought of carefully and have a good reason behind their implementation. </w:t>
+      </w:r>
+    </w:p>
+    <w:p>
+      <w:pPr>
+        <w:pStyle w:val="Geenafstand"/>
+        <w:rPr>
+          <w:sz w:val="24"/>
+          <w:szCs w:val="24"/>
+          <w:lang w:val="en-US"/>
+        </w:rPr>
+      </w:pPr>
+    </w:p>
+    <w:p>
+      <w:pPr>
+        <w:pStyle w:val="Geenafstand"/>
+        <w:rPr>
+          <w:sz w:val="24"/>
+          <w:szCs w:val="24"/>
+          <w:lang w:val="en-US"/>
+        </w:rPr>
+      </w:pPr>
+      <w:r>
+        <w:rPr>
+          <w:sz w:val="24"/>
+          <w:szCs w:val="24"/>
+          <w:lang w:val="en-US"/>
+        </w:rPr>
+        <w:t>In this document I will be explaining how I designed my application, and why I made the decisions that I made.</w:t>
+      </w:r>
+      <w:r>
+        <w:rPr>
+          <w:sz w:val="24"/>
+          <w:szCs w:val="24"/>
+          <w:lang w:val="en-US"/>
+        </w:rPr>
+        <w:br w:type="page"/>
+      </w:r>
+    </w:p>
+    <w:p>
+      <w:pPr>
+        <w:pStyle w:val="Kop1"/>
+        <w:rPr>
+          <w:lang w:val="en-US"/>
+        </w:rPr>
+      </w:pPr>
+      <w:bookmarkStart w:id="2" w:name="_Toc88809344"/>
+      <w:r>
+        <w:rPr>
+          <w:lang w:val="en-US"/>
+        </w:rPr>
+        <w:lastRenderedPageBreak/>
         <w:t>C4 diagrams</w:t>
       </w:r>
       <w:bookmarkEnd w:id="0"/>
-      <w:bookmarkEnd w:id="1"/>
+      <w:bookmarkEnd w:id="2"/>
     </w:p>
     <w:p>
       <w:pPr>
@@ -917,16 +1072,16 @@
           <w:lang w:val="en-US"/>
         </w:rPr>
       </w:pPr>
-      <w:bookmarkStart w:id="2" w:name="_Toc84619131"/>
-      <w:bookmarkStart w:id="3" w:name="_Toc87047688"/>
+      <w:bookmarkStart w:id="3" w:name="_Toc84619131"/>
+      <w:bookmarkStart w:id="4" w:name="_Toc88809345"/>
       <w:r>
         <w:rPr>
           <w:lang w:val="en-US"/>
         </w:rPr>
         <w:t>C1</w:t>
       </w:r>
-      <w:bookmarkEnd w:id="2"/>
       <w:bookmarkEnd w:id="3"/>
+      <w:bookmarkEnd w:id="4"/>
     </w:p>
     <w:p>
       <w:pPr>
@@ -996,6 +1151,19 @@
           <w:lang w:val="en-US"/>
         </w:rPr>
       </w:pPr>
+      <w:r>
+        <w:rPr>
+          <w:lang w:val="en-US"/>
+        </w:rPr>
+        <w:t xml:space="preserve">The user that wants to use the site logs in. They are logged in with their account and can play games. When they win or lose these games, their account gains or loses points respectively. </w:t>
+      </w:r>
+    </w:p>
+    <w:p>
+      <w:pPr>
+        <w:rPr>
+          <w:lang w:val="en-US"/>
+        </w:rPr>
+      </w:pPr>
     </w:p>
     <w:p>
       <w:pPr>
@@ -1074,8 +1242,8 @@
           <w:lang w:val="en-US"/>
         </w:rPr>
       </w:pPr>
-      <w:bookmarkStart w:id="4" w:name="_Toc84619132"/>
-      <w:bookmarkStart w:id="5" w:name="_Toc87047689"/>
+      <w:bookmarkStart w:id="5" w:name="_Toc84619132"/>
+      <w:bookmarkStart w:id="6" w:name="_Toc88809346"/>
       <w:r>
         <w:rPr>
           <w:lang w:val="en-US"/>
@@ -1083,8 +1251,8 @@
         <w:lastRenderedPageBreak/>
         <w:t>C2</w:t>
       </w:r>
-      <w:bookmarkEnd w:id="4"/>
       <w:bookmarkEnd w:id="5"/>
+      <w:bookmarkEnd w:id="6"/>
     </w:p>
     <w:p>
       <w:pPr>
@@ -1098,10 +1266,10 @@
           <w:lang w:val="en-US"/>
         </w:rPr>
         <w:drawing>
-          <wp:inline distT="0" distB="0" distL="0" distR="0" wp14:anchorId="7F45BEED" wp14:editId="31BA86B4">
-            <wp:extent cx="3505689" cy="6096851"/>
+          <wp:inline distT="0" distB="0" distL="0" distR="0" wp14:anchorId="24C8BDE7" wp14:editId="41AE3269">
+            <wp:extent cx="3219899" cy="6020640"/>
             <wp:effectExtent l="76200" t="76200" r="133350" b="132715"/>
-            <wp:docPr id="4" name="Afbeelding 4"/>
+            <wp:docPr id="6" name="Afbeelding 6"/>
             <wp:cNvGraphicFramePr>
               <a:graphicFrameLocks xmlns:a="http://schemas.openxmlformats.org/drawingml/2006/main" noChangeAspect="1"/>
             </wp:cNvGraphicFramePr>
@@ -1121,7 +1289,7 @@
                   <pic:spPr>
                     <a:xfrm>
                       <a:off x="0" y="0"/>
-                      <a:ext cx="3505689" cy="6096851"/>
+                      <a:ext cx="3219899" cy="6020640"/>
                     </a:xfrm>
                     <a:prstGeom prst="rect">
                       <a:avLst/>
@@ -1154,6 +1322,18 @@
           <w:lang w:val="en-US"/>
         </w:rPr>
       </w:pPr>
+      <w:r>
+        <w:rPr>
+          <w:lang w:val="en-US"/>
+        </w:rPr>
+        <w:t xml:space="preserve">The user plays games on the site to earn points. Once the game determines they won/lost points, it makes an API call to </w:t>
+      </w:r>
+      <w:r>
+        <w:rPr>
+          <w:lang w:val="en-US"/>
+        </w:rPr>
+        <w:t>Spring boot. The REST API looks at the request and decides what it has to do with the data. It then send an SQL query to the H2 database in the memory, either changing or retrieving data on it depending on what the API call was. Spring then returns a response back to the front end website, where it can display the changes.</w:t>
+      </w:r>
     </w:p>
     <w:p>
       <w:pPr>
@@ -1190,8 +1370,8 @@
           <w:lang w:val="en-US"/>
         </w:rPr>
       </w:pPr>
-      <w:bookmarkStart w:id="6" w:name="_Toc84619133"/>
-      <w:bookmarkStart w:id="7" w:name="_Toc87047690"/>
+      <w:bookmarkStart w:id="7" w:name="_Toc84619133"/>
+      <w:bookmarkStart w:id="8" w:name="_Toc88809347"/>
       <w:r>
         <w:rPr>
           <w:lang w:val="en-US"/>
@@ -1199,8 +1379,8 @@
         <w:lastRenderedPageBreak/>
         <w:t>C3</w:t>
       </w:r>
-      <w:bookmarkEnd w:id="6"/>
       <w:bookmarkEnd w:id="7"/>
+      <w:bookmarkEnd w:id="8"/>
     </w:p>
     <w:p>
       <w:pPr>
@@ -1214,10 +1394,10 @@
           <w:lang w:val="en-US"/>
         </w:rPr>
         <w:drawing>
-          <wp:inline distT="0" distB="0" distL="0" distR="0" wp14:anchorId="5BCE83ED" wp14:editId="1CA80174">
-            <wp:extent cx="5731510" cy="4346575"/>
-            <wp:effectExtent l="76200" t="76200" r="135890" b="130175"/>
-            <wp:docPr id="3" name="Afbeelding 3"/>
+          <wp:inline distT="0" distB="0" distL="0" distR="0" wp14:anchorId="77A936D3" wp14:editId="099BBFE6">
+            <wp:extent cx="5731510" cy="4043680"/>
+            <wp:effectExtent l="76200" t="76200" r="135890" b="128270"/>
+            <wp:docPr id="5" name="Afbeelding 5"/>
             <wp:cNvGraphicFramePr>
               <a:graphicFrameLocks xmlns:a="http://schemas.openxmlformats.org/drawingml/2006/main" noChangeAspect="1"/>
             </wp:cNvGraphicFramePr>
@@ -1237,7 +1417,7 @@
                   <pic:spPr>
                     <a:xfrm>
                       <a:off x="0" y="0"/>
-                      <a:ext cx="5731510" cy="4346575"/>
+                      <a:ext cx="5731510" cy="4043680"/>
                     </a:xfrm>
                     <a:prstGeom prst="rect">
                       <a:avLst/>
@@ -1270,27 +1450,54 @@
           <w:lang w:val="en-US"/>
         </w:rPr>
       </w:pPr>
-    </w:p>
-    <w:p>
-      <w:pPr>
-        <w:rPr>
-          <w:lang w:val="en-US"/>
-        </w:rPr>
-      </w:pPr>
-    </w:p>
-    <w:p>
-      <w:pPr>
-        <w:rPr>
-          <w:lang w:val="en-US"/>
-        </w:rPr>
-      </w:pPr>
-    </w:p>
-    <w:p>
-      <w:pPr>
-        <w:rPr>
-          <w:lang w:val="en-US"/>
-        </w:rPr>
-      </w:pPr>
+      <w:r>
+        <w:rPr>
+          <w:lang w:val="en-US"/>
+        </w:rPr>
+        <w:t>Once a user has won a game, the front end sends a HTTP request to the backend. This request is picked up by the controller class where it determines what the request wants. Once the controller knows what the request is about, it calls a function from the MemberManager through the IMemberManager interface. The manager class then</w:t>
+      </w:r>
+      <w:r>
+        <w:rPr>
+          <w:lang w:val="en-US"/>
+        </w:rPr>
+        <w:t xml:space="preserve"> calls a function from the Database management class (MemberDataStorage)</w:t>
+      </w:r>
+      <w:r>
+        <w:rPr>
+          <w:lang w:val="en-US"/>
+        </w:rPr>
+        <w:t xml:space="preserve"> through the interface,</w:t>
+      </w:r>
+      <w:r>
+        <w:rPr>
+          <w:lang w:val="en-US"/>
+        </w:rPr>
+        <w:t xml:space="preserve"> </w:t>
+      </w:r>
+      <w:r>
+        <w:rPr>
+          <w:lang w:val="en-US"/>
+        </w:rPr>
+        <w:t>to retrieve or edit data that is inside the database. The Database management class sends SQL queries to the database. The database then either edits data inside or returns requested data.</w:t>
+      </w:r>
+      <w:r>
+        <w:rPr>
+          <w:lang w:val="en-US"/>
+        </w:rPr>
+        <w:t xml:space="preserve"> The requested data or simply an ok/not ok</w:t>
+      </w:r>
+      <w:r>
+        <w:rPr>
+          <w:lang w:val="en-US"/>
+        </w:rPr>
+        <w:t xml:space="preserve"> </w:t>
+      </w:r>
+      <w:r>
+        <w:rPr>
+          <w:lang w:val="en-US"/>
+        </w:rPr>
+        <w:t>then steps down the entire ladder it just took to get to the database, and is returned to the front end.</w:t>
+      </w:r>
     </w:p>
     <w:p>
       <w:pPr>
@@ -1369,8 +1576,8 @@
           <w:lang w:val="en-US"/>
         </w:rPr>
       </w:pPr>
-      <w:bookmarkStart w:id="8" w:name="_Toc84619134"/>
-      <w:bookmarkStart w:id="9" w:name="_Toc87047691"/>
+      <w:bookmarkStart w:id="9" w:name="_Toc84619134"/>
+      <w:bookmarkStart w:id="10" w:name="_Toc88809348"/>
       <w:r>
         <w:rPr>
           <w:lang w:val="en-US"/>
@@ -1378,8 +1585,8 @@
         <w:lastRenderedPageBreak/>
         <w:t>Design decisions</w:t>
       </w:r>
-      <w:bookmarkEnd w:id="8"/>
       <w:bookmarkEnd w:id="9"/>
+      <w:bookmarkEnd w:id="10"/>
     </w:p>
     <w:p>
       <w:pPr>
@@ -1424,25 +1631,7 @@
           <w:szCs w:val="24"/>
           <w:lang w:val="en-US"/>
         </w:rPr>
-        <w:t xml:space="preserve">The user can interact with the web based front end service. These interactions are planned to be logging in and playing games, though more might be added in the future. Once the user tries to log in to the system, a HTTP request with the filled in user details is created. This request is sent to the Spring boot API. The request is received by the controller class, which then tries to get the required information from the manager class. It does this through the </w:t>
-      </w:r>
-      <w:proofErr w:type="spellStart"/>
-      <w:r>
-        <w:rPr>
-          <w:sz w:val="24"/>
-          <w:szCs w:val="24"/>
-          <w:lang w:val="en-US"/>
-        </w:rPr>
-        <w:t>IUserManager</w:t>
-      </w:r>
-      <w:proofErr w:type="spellEnd"/>
-      <w:r>
-        <w:rPr>
-          <w:sz w:val="24"/>
-          <w:szCs w:val="24"/>
-          <w:lang w:val="en-US"/>
-        </w:rPr>
-        <w:t xml:space="preserve"> interface class, as to avoid every program in the system from depending on each other. </w:t>
+        <w:t xml:space="preserve">The user can interact with the web based front end service. These interactions are planned to be logging in and playing games, though more might be added in the future. Once the user tries to log in to the system, a HTTP request with the filled in user details is created. This request is sent to the Spring boot API. The request is received by the controller class, which then tries to get the required information from the manager class. It does this through the IUserManager interface class, as to avoid every program in the system from depending on each other. </w:t>
       </w:r>
     </w:p>
     <w:p>
@@ -1460,25 +1649,7 @@
           <w:szCs w:val="24"/>
           <w:lang w:val="en-US"/>
         </w:rPr>
-        <w:t>The manager class then tries to get the requested data from the data access layer, also going through an interface in the process. The data access class gets the requested data (the user’s information</w:t>
-      </w:r>
-      <w:proofErr w:type="gramStart"/>
-      <w:r>
-        <w:rPr>
-          <w:sz w:val="24"/>
-          <w:szCs w:val="24"/>
-          <w:lang w:val="en-US"/>
-        </w:rPr>
-        <w:t>)</w:t>
-      </w:r>
-      <w:proofErr w:type="gramEnd"/>
-      <w:r>
-        <w:rPr>
-          <w:sz w:val="24"/>
-          <w:szCs w:val="24"/>
-          <w:lang w:val="en-US"/>
-        </w:rPr>
-        <w:t xml:space="preserve"> and it all gets passed back to the API controller class, which sends the data to the web service. Once the web service has this information, it can now display it and store it for further HTTP requests.</w:t>
+        <w:t>The manager class then tries to get the requested data from the data access layer, also going through an interface in the process. The data access class gets the requested data (the user’s information) and it all gets passed back to the API controller class, which sends the data to the web service. Once the web service has this information, it can now display it and store it for further HTTP requests.</w:t>
       </w:r>
     </w:p>
     <w:p>
@@ -1526,43 +1697,7 @@
           <w:szCs w:val="24"/>
           <w:lang w:val="en-US"/>
         </w:rPr>
-        <w:t xml:space="preserve">The reason the manager and database access layer have interfaces is because of dependency inversion. If I’d want to test a single method in one of the classes, it </w:t>
-      </w:r>
-      <w:proofErr w:type="gramStart"/>
-      <w:r>
-        <w:rPr>
-          <w:sz w:val="24"/>
-          <w:szCs w:val="24"/>
-          <w:lang w:val="en-US"/>
-        </w:rPr>
-        <w:t>would</w:t>
-      </w:r>
-      <w:proofErr w:type="gramEnd"/>
-      <w:r>
-        <w:rPr>
-          <w:sz w:val="24"/>
-          <w:szCs w:val="24"/>
-          <w:lang w:val="en-US"/>
-        </w:rPr>
-        <w:t xml:space="preserve"> need to load every class just for testing a single method. To prevent this, these classes are connected to an interface. This means that I can put a fake data class instead of a real </w:t>
-      </w:r>
-      <w:proofErr w:type="gramStart"/>
-      <w:r>
-        <w:rPr>
-          <w:sz w:val="24"/>
-          <w:szCs w:val="24"/>
-          <w:lang w:val="en-US"/>
-        </w:rPr>
-        <w:t>one</w:t>
-      </w:r>
-      <w:proofErr w:type="gramEnd"/>
-      <w:r>
-        <w:rPr>
-          <w:sz w:val="24"/>
-          <w:szCs w:val="24"/>
-          <w:lang w:val="en-US"/>
-        </w:rPr>
-        <w:t xml:space="preserve"> so it does not have to load the real one each time.</w:t>
+        <w:t>The reason the manager and database access layer have interfaces is because of dependency inversion. If I’d want to test a single method in one of the classes, it would need to load every class just for testing a single method. To prevent this, these classes are connected to an interface. This means that I can put a fake data class instead of a real one so it does not have to load the real one each time.</w:t>
       </w:r>
     </w:p>
     <w:p>
@@ -1624,108 +1759,79 @@
     </w:p>
     <w:p>
       <w:pPr>
-        <w:rPr>
-          <w:lang w:val="en-US"/>
-        </w:rPr>
-      </w:pPr>
-    </w:p>
-    <w:p>
-      <w:pPr>
-        <w:rPr>
-          <w:lang w:val="en-US"/>
-        </w:rPr>
-      </w:pPr>
-    </w:p>
-    <w:p>
-      <w:pPr>
-        <w:rPr>
-          <w:lang w:val="en-US"/>
-        </w:rPr>
-      </w:pPr>
-    </w:p>
-    <w:p>
-      <w:pPr>
-        <w:rPr>
-          <w:lang w:val="en-US"/>
-        </w:rPr>
-      </w:pPr>
-    </w:p>
-    <w:p>
-      <w:pPr>
-        <w:rPr>
-          <w:lang w:val="en-US"/>
-        </w:rPr>
-      </w:pPr>
-    </w:p>
-    <w:p>
-      <w:pPr>
-        <w:rPr>
-          <w:lang w:val="en-US"/>
-        </w:rPr>
-      </w:pPr>
-    </w:p>
-    <w:p>
-      <w:pPr>
-        <w:rPr>
-          <w:lang w:val="en-US"/>
-        </w:rPr>
-      </w:pPr>
-    </w:p>
-    <w:p>
-      <w:pPr>
-        <w:rPr>
-          <w:lang w:val="en-US"/>
-        </w:rPr>
-      </w:pPr>
-    </w:p>
-    <w:p>
-      <w:pPr>
-        <w:rPr>
-          <w:lang w:val="en-US"/>
-        </w:rPr>
-      </w:pPr>
-    </w:p>
-    <w:p>
-      <w:pPr>
-        <w:rPr>
-          <w:lang w:val="en-US"/>
-        </w:rPr>
-      </w:pPr>
-    </w:p>
-    <w:p>
-      <w:pPr>
-        <w:rPr>
-          <w:lang w:val="en-US"/>
-        </w:rPr>
-      </w:pPr>
-    </w:p>
-    <w:p>
-      <w:pPr>
-        <w:rPr>
-          <w:lang w:val="en-US"/>
-        </w:rPr>
-      </w:pPr>
-    </w:p>
-    <w:p>
-      <w:pPr>
-        <w:rPr>
-          <w:lang w:val="en-US"/>
-        </w:rPr>
-      </w:pPr>
-    </w:p>
-    <w:p>
-      <w:pPr>
-        <w:rPr>
-          <w:lang w:val="en-US"/>
-        </w:rPr>
-      </w:pPr>
-    </w:p>
-    <w:p>
-      <w:pPr>
-        <w:rPr>
-          <w:lang w:val="en-US"/>
-        </w:rPr>
-      </w:pPr>
+        <w:contextualSpacing/>
+        <w:rPr>
+          <w:b/>
+          <w:bCs/>
+          <w:sz w:val="24"/>
+          <w:szCs w:val="24"/>
+          <w:lang w:val="en-US"/>
+        </w:rPr>
+      </w:pPr>
+      <w:r>
+        <w:rPr>
+          <w:b/>
+          <w:bCs/>
+          <w:sz w:val="24"/>
+          <w:szCs w:val="24"/>
+          <w:lang w:val="en-US"/>
+        </w:rPr>
+        <w:t>Why is game logic in the front end?</w:t>
+      </w:r>
+    </w:p>
+    <w:p>
+      <w:pPr>
+        <w:contextualSpacing/>
+        <w:rPr>
+          <w:sz w:val="24"/>
+          <w:szCs w:val="24"/>
+          <w:lang w:val="en-US"/>
+        </w:rPr>
+      </w:pPr>
+      <w:r>
+        <w:rPr>
+          <w:sz w:val="24"/>
+          <w:szCs w:val="24"/>
+          <w:lang w:val="en-US"/>
+        </w:rPr>
+        <w:t>The front end (ReactJS framework) handles all the game logic. This is</w:t>
+      </w:r>
+      <w:r>
+        <w:rPr>
+          <w:sz w:val="24"/>
+          <w:szCs w:val="24"/>
+          <w:lang w:val="en-US"/>
+        </w:rPr>
+        <w:t xml:space="preserve"> mostly because this means the program does not have to constantly make HTTP requests to my API, and then have the webpage wait for a response to display the information. This is much slower than just putting the game logic in the front end. This is especially noticeable if you have a slow internet connection. It also puts much more strain on the back end if a lot of users are trying to play a game and are constantly making HTTP requests to Spring.</w:t>
+      </w:r>
+    </w:p>
+    <w:p>
+      <w:pPr>
+        <w:contextualSpacing/>
+        <w:rPr>
+          <w:sz w:val="24"/>
+          <w:szCs w:val="24"/>
+          <w:lang w:val="en-US"/>
+        </w:rPr>
+      </w:pPr>
+    </w:p>
+    <w:p>
+      <w:pPr>
+        <w:contextualSpacing/>
+        <w:rPr>
+          <w:sz w:val="24"/>
+          <w:szCs w:val="24"/>
+          <w:lang w:val="en-US"/>
+        </w:rPr>
+      </w:pPr>
+      <w:r>
+        <w:rPr>
+          <w:sz w:val="24"/>
+          <w:szCs w:val="24"/>
+          <w:lang w:val="en-US"/>
+        </w:rPr>
+        <w:t xml:space="preserve">It is also much easier to code the game logic with React itself because you can instantly see the changes you made and the result. Compare this to handling the logic in Spring, where you would have to constantly re-build the application and wait for it to launch and connect for every change you made, small or big. </w:t>
+      </w:r>
     </w:p>
     <w:p>
       <w:pPr>
@@ -1734,14 +1840,14 @@
           <w:lang w:val="en-US"/>
         </w:rPr>
       </w:pPr>
-      <w:bookmarkStart w:id="10" w:name="_Toc87047692"/>
+      <w:bookmarkStart w:id="11" w:name="_Toc88809349"/>
       <w:r>
         <w:rPr>
           <w:lang w:val="en-US"/>
         </w:rPr>
         <w:t>Test plan</w:t>
       </w:r>
-      <w:bookmarkEnd w:id="10"/>
+      <w:bookmarkEnd w:id="11"/>
     </w:p>
     <w:p>
       <w:pPr>
@@ -1774,6 +1880,7 @@
           <w:szCs w:val="24"/>
           <w:lang w:val="en-US"/>
         </w:rPr>
+        <w:lastRenderedPageBreak/>
         <w:t>Integration testing is not necessary because the unit tests already provide enough coverage of my classes’ methods.</w:t>
       </w:r>
       <w:r>
@@ -2424,6 +2531,15 @@
       <w:u w:val="single"/>
     </w:rPr>
   </w:style>
+  <w:style w:type="paragraph" w:styleId="Geenafstand">
+    <w:name w:val="No Spacing"/>
+    <w:uiPriority w:val="1"/>
+    <w:qFormat/>
+    <w:rsid w:val="00047942"/>
+    <w:pPr>
+      <w:spacing w:after="0"/>
+    </w:pPr>
+  </w:style>
 </w:styles>
 </file>
 

</xml_diff>

<commit_message>
Added documentation and styling
</commit_message>
<xml_diff>
--- a/Documentation/Design document.docx
+++ b/Documentation/Design document.docx
@@ -9,12 +9,14 @@
           <w:lang w:val="nl-NL"/>
         </w:rPr>
       </w:pPr>
+      <w:proofErr w:type="gramStart"/>
       <w:r>
         <w:rPr>
           <w:lang w:val="nl-NL"/>
         </w:rPr>
         <w:t>Design document</w:t>
       </w:r>
+      <w:proofErr w:type="gramEnd"/>
     </w:p>
     <w:p>
       <w:pPr>
@@ -292,7 +294,7 @@
           <w:r>
             <w:fldChar w:fldCharType="separate"/>
           </w:r>
-          <w:hyperlink w:anchor="_Toc88809343" w:history="1">
+          <w:hyperlink w:anchor="_Toc88853942" w:history="1">
             <w:r>
               <w:rPr>
                 <w:rStyle w:val="Hyperlink"/>
@@ -320,7 +322,7 @@
                 <w:noProof/>
                 <w:webHidden/>
               </w:rPr>
-              <w:instrText xml:space="preserve"> PAGEREF _Toc88809343 \h </w:instrText>
+              <w:instrText xml:space="preserve"> PAGEREF _Toc88853942 \h </w:instrText>
             </w:r>
             <w:r>
               <w:rPr>
@@ -361,7 +363,7 @@
               <w:noProof/>
             </w:rPr>
           </w:pPr>
-          <w:hyperlink w:anchor="_Toc88809344" w:history="1">
+          <w:hyperlink w:anchor="_Toc88853943" w:history="1">
             <w:r>
               <w:rPr>
                 <w:rStyle w:val="Hyperlink"/>
@@ -389,7 +391,7 @@
                 <w:noProof/>
                 <w:webHidden/>
               </w:rPr>
-              <w:instrText xml:space="preserve"> PAGEREF _Toc88809344 \h </w:instrText>
+              <w:instrText xml:space="preserve"> PAGEREF _Toc88853943 \h </w:instrText>
             </w:r>
             <w:r>
               <w:rPr>
@@ -430,7 +432,7 @@
               <w:noProof/>
             </w:rPr>
           </w:pPr>
-          <w:hyperlink w:anchor="_Toc88809345" w:history="1">
+          <w:hyperlink w:anchor="_Toc88853944" w:history="1">
             <w:r>
               <w:rPr>
                 <w:rStyle w:val="Hyperlink"/>
@@ -458,7 +460,7 @@
                 <w:noProof/>
                 <w:webHidden/>
               </w:rPr>
-              <w:instrText xml:space="preserve"> PAGEREF _Toc88809345 \h </w:instrText>
+              <w:instrText xml:space="preserve"> PAGEREF _Toc88853944 \h </w:instrText>
             </w:r>
             <w:r>
               <w:rPr>
@@ -499,7 +501,7 @@
               <w:noProof/>
             </w:rPr>
           </w:pPr>
-          <w:hyperlink w:anchor="_Toc88809346" w:history="1">
+          <w:hyperlink w:anchor="_Toc88853945" w:history="1">
             <w:r>
               <w:rPr>
                 <w:rStyle w:val="Hyperlink"/>
@@ -527,7 +529,7 @@
                 <w:noProof/>
                 <w:webHidden/>
               </w:rPr>
-              <w:instrText xml:space="preserve"> PAGEREF _Toc88809346 \h </w:instrText>
+              <w:instrText xml:space="preserve"> PAGEREF _Toc88853945 \h </w:instrText>
             </w:r>
             <w:r>
               <w:rPr>
@@ -568,7 +570,7 @@
               <w:noProof/>
             </w:rPr>
           </w:pPr>
-          <w:hyperlink w:anchor="_Toc88809347" w:history="1">
+          <w:hyperlink w:anchor="_Toc88853946" w:history="1">
             <w:r>
               <w:rPr>
                 <w:rStyle w:val="Hyperlink"/>
@@ -596,7 +598,7 @@
                 <w:noProof/>
                 <w:webHidden/>
               </w:rPr>
-              <w:instrText xml:space="preserve"> PAGEREF _Toc88809347 \h </w:instrText>
+              <w:instrText xml:space="preserve"> PAGEREF _Toc88853946 \h </w:instrText>
             </w:r>
             <w:r>
               <w:rPr>
@@ -637,7 +639,7 @@
               <w:noProof/>
             </w:rPr>
           </w:pPr>
-          <w:hyperlink w:anchor="_Toc88809348" w:history="1">
+          <w:hyperlink w:anchor="_Toc88853947" w:history="1">
             <w:r>
               <w:rPr>
                 <w:rStyle w:val="Hyperlink"/>
@@ -665,7 +667,7 @@
                 <w:noProof/>
                 <w:webHidden/>
               </w:rPr>
-              <w:instrText xml:space="preserve"> PAGEREF _Toc88809348 \h </w:instrText>
+              <w:instrText xml:space="preserve"> PAGEREF _Toc88853947 \h </w:instrText>
             </w:r>
             <w:r>
               <w:rPr>
@@ -706,7 +708,7 @@
               <w:noProof/>
             </w:rPr>
           </w:pPr>
-          <w:hyperlink w:anchor="_Toc88809349" w:history="1">
+          <w:hyperlink w:anchor="_Toc88853948" w:history="1">
             <w:r>
               <w:rPr>
                 <w:rStyle w:val="Hyperlink"/>
@@ -734,7 +736,7 @@
                 <w:noProof/>
                 <w:webHidden/>
               </w:rPr>
-              <w:instrText xml:space="preserve"> PAGEREF _Toc88809349 \h </w:instrText>
+              <w:instrText xml:space="preserve"> PAGEREF _Toc88853948 \h </w:instrText>
             </w:r>
             <w:r>
               <w:rPr>
@@ -755,6 +757,75 @@
                 <w:webHidden/>
               </w:rPr>
               <w:t>8</w:t>
+            </w:r>
+            <w:r>
+              <w:rPr>
+                <w:noProof/>
+                <w:webHidden/>
+              </w:rPr>
+              <w:fldChar w:fldCharType="end"/>
+            </w:r>
+          </w:hyperlink>
+        </w:p>
+        <w:p>
+          <w:pPr>
+            <w:pStyle w:val="Inhopg1"/>
+            <w:tabs>
+              <w:tab w:val="right" w:leader="dot" w:pos="9016"/>
+            </w:tabs>
+            <w:rPr>
+              <w:noProof/>
+            </w:rPr>
+          </w:pPr>
+          <w:hyperlink w:anchor="_Toc88853949" w:history="1">
+            <w:r>
+              <w:rPr>
+                <w:rStyle w:val="Hyperlink"/>
+                <w:noProof/>
+                <w:lang w:val="en-US"/>
+              </w:rPr>
+              <w:t>CI setup diagram</w:t>
+            </w:r>
+            <w:r>
+              <w:rPr>
+                <w:noProof/>
+                <w:webHidden/>
+              </w:rPr>
+              <w:tab/>
+            </w:r>
+            <w:r>
+              <w:rPr>
+                <w:noProof/>
+                <w:webHidden/>
+              </w:rPr>
+              <w:fldChar w:fldCharType="begin"/>
+            </w:r>
+            <w:r>
+              <w:rPr>
+                <w:noProof/>
+                <w:webHidden/>
+              </w:rPr>
+              <w:instrText xml:space="preserve"> PAGEREF _Toc88853949 \h </w:instrText>
+            </w:r>
+            <w:r>
+              <w:rPr>
+                <w:noProof/>
+                <w:webHidden/>
+              </w:rPr>
+            </w:r>
+            <w:r>
+              <w:rPr>
+                <w:noProof/>
+                <w:webHidden/>
+              </w:rPr>
+              <w:fldChar w:fldCharType="separate"/>
+            </w:r>
+            <w:r>
+              <w:rPr>
+                <w:noProof/>
+                <w:webHidden/>
+              </w:rPr>
+              <w:t>9</w:t>
             </w:r>
             <w:r>
               <w:rPr>
@@ -960,7 +1031,7 @@
           <w:lang w:val="en-US"/>
         </w:rPr>
       </w:pPr>
-      <w:bookmarkStart w:id="1" w:name="_Toc88809343"/>
+      <w:bookmarkStart w:id="1" w:name="_Toc88853942"/>
       <w:r>
         <w:rPr>
           <w:lang w:val="en-US"/>
@@ -1000,7 +1071,25 @@
           <w:szCs w:val="24"/>
           <w:lang w:val="en-US"/>
         </w:rPr>
-        <w:t>LOT of decisions you have to make. Each of these decisions are important</w:t>
+        <w:t xml:space="preserve">LOT of decisions you </w:t>
+      </w:r>
+      <w:proofErr w:type="gramStart"/>
+      <w:r>
+        <w:rPr>
+          <w:sz w:val="24"/>
+          <w:szCs w:val="24"/>
+          <w:lang w:val="en-US"/>
+        </w:rPr>
+        <w:t>have to</w:t>
+      </w:r>
+      <w:proofErr w:type="gramEnd"/>
+      <w:r>
+        <w:rPr>
+          <w:sz w:val="24"/>
+          <w:szCs w:val="24"/>
+          <w:lang w:val="en-US"/>
+        </w:rPr>
+        <w:t xml:space="preserve"> make. Each of these decisions are important</w:t>
       </w:r>
       <w:r>
         <w:rPr>
@@ -1054,7 +1143,7 @@
           <w:lang w:val="en-US"/>
         </w:rPr>
       </w:pPr>
-      <w:bookmarkStart w:id="2" w:name="_Toc88809344"/>
+      <w:bookmarkStart w:id="2" w:name="_Toc88853943"/>
       <w:r>
         <w:rPr>
           <w:lang w:val="en-US"/>
@@ -1073,7 +1162,7 @@
         </w:rPr>
       </w:pPr>
       <w:bookmarkStart w:id="3" w:name="_Toc84619131"/>
-      <w:bookmarkStart w:id="4" w:name="_Toc88809345"/>
+      <w:bookmarkStart w:id="4" w:name="_Toc88853944"/>
       <w:r>
         <w:rPr>
           <w:lang w:val="en-US"/>
@@ -1243,7 +1332,7 @@
         </w:rPr>
       </w:pPr>
       <w:bookmarkStart w:id="5" w:name="_Toc84619132"/>
-      <w:bookmarkStart w:id="6" w:name="_Toc88809346"/>
+      <w:bookmarkStart w:id="6" w:name="_Toc88853945"/>
       <w:r>
         <w:rPr>
           <w:lang w:val="en-US"/>
@@ -1332,7 +1421,35 @@
         <w:rPr>
           <w:lang w:val="en-US"/>
         </w:rPr>
-        <w:t>Spring boot. The REST API looks at the request and decides what it has to do with the data. It then send an SQL query to the H2 database in the memory, either changing or retrieving data on it depending on what the API call was. Spring then returns a response back to the front end website, where it can display the changes.</w:t>
+        <w:t xml:space="preserve">Spring boot. The REST API looks at the request and decides what it has to do with the data. It then </w:t>
+      </w:r>
+      <w:proofErr w:type="gramStart"/>
+      <w:r>
+        <w:rPr>
+          <w:lang w:val="en-US"/>
+        </w:rPr>
+        <w:t>send</w:t>
+      </w:r>
+      <w:proofErr w:type="gramEnd"/>
+      <w:r>
+        <w:rPr>
+          <w:lang w:val="en-US"/>
+        </w:rPr>
+        <w:t xml:space="preserve"> an SQL query to the H2 database in the memory, either changing or retrieving data on it depending on what the API call was. Spring then returns a response back to the </w:t>
+      </w:r>
+      <w:proofErr w:type="gramStart"/>
+      <w:r>
+        <w:rPr>
+          <w:lang w:val="en-US"/>
+        </w:rPr>
+        <w:t>front end</w:t>
+      </w:r>
+      <w:proofErr w:type="gramEnd"/>
+      <w:r>
+        <w:rPr>
+          <w:lang w:val="en-US"/>
+        </w:rPr>
+        <w:t xml:space="preserve"> website, where it can display the changes.</w:t>
       </w:r>
     </w:p>
     <w:p>
@@ -1371,7 +1488,7 @@
         </w:rPr>
       </w:pPr>
       <w:bookmarkStart w:id="7" w:name="_Toc84619133"/>
-      <w:bookmarkStart w:id="8" w:name="_Toc88809347"/>
+      <w:bookmarkStart w:id="8" w:name="_Toc88853946"/>
       <w:r>
         <w:rPr>
           <w:lang w:val="en-US"/>
@@ -1454,13 +1571,55 @@
         <w:rPr>
           <w:lang w:val="en-US"/>
         </w:rPr>
-        <w:t>Once a user has won a game, the front end sends a HTTP request to the backend. This request is picked up by the controller class where it determines what the request wants. Once the controller knows what the request is about, it calls a function from the MemberManager through the IMemberManager interface. The manager class then</w:t>
-      </w:r>
-      <w:r>
-        <w:rPr>
-          <w:lang w:val="en-US"/>
-        </w:rPr>
-        <w:t xml:space="preserve"> calls a function from the Database management class (MemberDataStorage)</w:t>
+        <w:t xml:space="preserve">Once a user has won a game, the front end sends a HTTP request to the backend. This request is picked up by the controller class where it determines what the request wants. Once the controller knows what the request is about, it calls a function from the </w:t>
+      </w:r>
+      <w:proofErr w:type="spellStart"/>
+      <w:r>
+        <w:rPr>
+          <w:lang w:val="en-US"/>
+        </w:rPr>
+        <w:t>MemberManager</w:t>
+      </w:r>
+      <w:proofErr w:type="spellEnd"/>
+      <w:r>
+        <w:rPr>
+          <w:lang w:val="en-US"/>
+        </w:rPr>
+        <w:t xml:space="preserve"> through the </w:t>
+      </w:r>
+      <w:proofErr w:type="spellStart"/>
+      <w:r>
+        <w:rPr>
+          <w:lang w:val="en-US"/>
+        </w:rPr>
+        <w:t>IMemberManager</w:t>
+      </w:r>
+      <w:proofErr w:type="spellEnd"/>
+      <w:r>
+        <w:rPr>
+          <w:lang w:val="en-US"/>
+        </w:rPr>
+        <w:t xml:space="preserve"> interface. The manager class then</w:t>
+      </w:r>
+      <w:r>
+        <w:rPr>
+          <w:lang w:val="en-US"/>
+        </w:rPr>
+        <w:t xml:space="preserve"> calls a function from the Database management class (</w:t>
+      </w:r>
+      <w:proofErr w:type="spellStart"/>
+      <w:r>
+        <w:rPr>
+          <w:lang w:val="en-US"/>
+        </w:rPr>
+        <w:t>MemberDataStorage</w:t>
+      </w:r>
+      <w:proofErr w:type="spellEnd"/>
+      <w:r>
+        <w:rPr>
+          <w:lang w:val="en-US"/>
+        </w:rPr>
+        <w:t>)</w:t>
       </w:r>
       <w:r>
         <w:rPr>
@@ -1496,7 +1655,21 @@
         <w:rPr>
           <w:lang w:val="en-US"/>
         </w:rPr>
-        <w:t>then steps down the entire ladder it just took to get to the database, and is returned to the front end.</w:t>
+        <w:t xml:space="preserve">then steps down the entire ladder it just took to get to the </w:t>
+      </w:r>
+      <w:proofErr w:type="gramStart"/>
+      <w:r>
+        <w:rPr>
+          <w:lang w:val="en-US"/>
+        </w:rPr>
+        <w:t>database, and</w:t>
+      </w:r>
+      <w:proofErr w:type="gramEnd"/>
+      <w:r>
+        <w:rPr>
+          <w:lang w:val="en-US"/>
+        </w:rPr>
+        <w:t xml:space="preserve"> is returned to the front end.</w:t>
       </w:r>
     </w:p>
     <w:p>
@@ -1577,7 +1750,7 @@
         </w:rPr>
       </w:pPr>
       <w:bookmarkStart w:id="9" w:name="_Toc84619134"/>
-      <w:bookmarkStart w:id="10" w:name="_Toc88809348"/>
+      <w:bookmarkStart w:id="10" w:name="_Toc88853947"/>
       <w:r>
         <w:rPr>
           <w:lang w:val="en-US"/>
@@ -1631,7 +1804,25 @@
           <w:szCs w:val="24"/>
           <w:lang w:val="en-US"/>
         </w:rPr>
-        <w:t xml:space="preserve">The user can interact with the web based front end service. These interactions are planned to be logging in and playing games, though more might be added in the future. Once the user tries to log in to the system, a HTTP request with the filled in user details is created. This request is sent to the Spring boot API. The request is received by the controller class, which then tries to get the required information from the manager class. It does this through the IUserManager interface class, as to avoid every program in the system from depending on each other. </w:t>
+        <w:t xml:space="preserve">The user can interact with the web based front end service. These interactions are planned to be logging in and playing games, though more might be added in the future. Once the user tries to log in to the system, a HTTP request with the filled in user details is created. This request is sent to the Spring boot API. The request is received by the controller class, which then tries to get the required information from the manager class. It does this through the </w:t>
+      </w:r>
+      <w:proofErr w:type="spellStart"/>
+      <w:r>
+        <w:rPr>
+          <w:sz w:val="24"/>
+          <w:szCs w:val="24"/>
+          <w:lang w:val="en-US"/>
+        </w:rPr>
+        <w:t>IUserManager</w:t>
+      </w:r>
+      <w:proofErr w:type="spellEnd"/>
+      <w:r>
+        <w:rPr>
+          <w:sz w:val="24"/>
+          <w:szCs w:val="24"/>
+          <w:lang w:val="en-US"/>
+        </w:rPr>
+        <w:t xml:space="preserve"> interface class, as to avoid every program in the system from depending on each other. </w:t>
       </w:r>
     </w:p>
     <w:p>
@@ -1649,7 +1840,25 @@
           <w:szCs w:val="24"/>
           <w:lang w:val="en-US"/>
         </w:rPr>
-        <w:t>The manager class then tries to get the requested data from the data access layer, also going through an interface in the process. The data access class gets the requested data (the user’s information) and it all gets passed back to the API controller class, which sends the data to the web service. Once the web service has this information, it can now display it and store it for further HTTP requests.</w:t>
+        <w:t>The manager class then tries to get the requested data from the data access layer, also going through an interface in the process. The data access class gets the requested data (the user’s information</w:t>
+      </w:r>
+      <w:proofErr w:type="gramStart"/>
+      <w:r>
+        <w:rPr>
+          <w:sz w:val="24"/>
+          <w:szCs w:val="24"/>
+          <w:lang w:val="en-US"/>
+        </w:rPr>
+        <w:t>)</w:t>
+      </w:r>
+      <w:proofErr w:type="gramEnd"/>
+      <w:r>
+        <w:rPr>
+          <w:sz w:val="24"/>
+          <w:szCs w:val="24"/>
+          <w:lang w:val="en-US"/>
+        </w:rPr>
+        <w:t xml:space="preserve"> and it all gets passed back to the API controller class, which sends the data to the web service. Once the web service has this information, it can now display it and store it for further HTTP requests.</w:t>
       </w:r>
     </w:p>
     <w:p>
@@ -1697,7 +1906,43 @@
           <w:szCs w:val="24"/>
           <w:lang w:val="en-US"/>
         </w:rPr>
-        <w:t>The reason the manager and database access layer have interfaces is because of dependency inversion. If I’d want to test a single method in one of the classes, it would need to load every class just for testing a single method. To prevent this, these classes are connected to an interface. This means that I can put a fake data class instead of a real one so it does not have to load the real one each time.</w:t>
+        <w:t xml:space="preserve">The reason the manager and database access layer have interfaces is because of dependency inversion. If I’d want to test a single method in one of the classes, it </w:t>
+      </w:r>
+      <w:proofErr w:type="gramStart"/>
+      <w:r>
+        <w:rPr>
+          <w:sz w:val="24"/>
+          <w:szCs w:val="24"/>
+          <w:lang w:val="en-US"/>
+        </w:rPr>
+        <w:t>would</w:t>
+      </w:r>
+      <w:proofErr w:type="gramEnd"/>
+      <w:r>
+        <w:rPr>
+          <w:sz w:val="24"/>
+          <w:szCs w:val="24"/>
+          <w:lang w:val="en-US"/>
+        </w:rPr>
+        <w:t xml:space="preserve"> need to load every class just for testing a single method. To prevent this, these classes are connected to an interface. This means that I can put a fake data class instead of a real </w:t>
+      </w:r>
+      <w:proofErr w:type="gramStart"/>
+      <w:r>
+        <w:rPr>
+          <w:sz w:val="24"/>
+          <w:szCs w:val="24"/>
+          <w:lang w:val="en-US"/>
+        </w:rPr>
+        <w:t>one</w:t>
+      </w:r>
+      <w:proofErr w:type="gramEnd"/>
+      <w:r>
+        <w:rPr>
+          <w:sz w:val="24"/>
+          <w:szCs w:val="24"/>
+          <w:lang w:val="en-US"/>
+        </w:rPr>
+        <w:t xml:space="preserve"> so it does not have to load the real one each time.</w:t>
       </w:r>
     </w:p>
     <w:p>
@@ -1747,7 +1992,25 @@
           <w:szCs w:val="24"/>
           <w:lang w:val="en-US"/>
         </w:rPr>
-        <w:t xml:space="preserve">Spring boot is used because it is an easy to use, but still very functional way to make the web API work. The required setup and learning curve is minimal compared to other popular web frameworks. It is also very easy to connect to the rest of my application. </w:t>
+        <w:t xml:space="preserve">Spring boot is used because it is an easy to use, but still very functional way to make the web API work. The required setup and learning curve </w:t>
+      </w:r>
+      <w:proofErr w:type="gramStart"/>
+      <w:r>
+        <w:rPr>
+          <w:sz w:val="24"/>
+          <w:szCs w:val="24"/>
+          <w:lang w:val="en-US"/>
+        </w:rPr>
+        <w:t>is</w:t>
+      </w:r>
+      <w:proofErr w:type="gramEnd"/>
+      <w:r>
+        <w:rPr>
+          <w:sz w:val="24"/>
+          <w:szCs w:val="24"/>
+          <w:lang w:val="en-US"/>
+        </w:rPr>
+        <w:t xml:space="preserve"> minimal compared to other popular web frameworks. It is also very easy to connect to the rest of my application. </w:t>
       </w:r>
     </w:p>
     <w:p>
@@ -1835,16 +2098,37 @@
     </w:p>
     <w:p>
       <w:pPr>
+        <w:contextualSpacing/>
+        <w:rPr>
+          <w:sz w:val="24"/>
+          <w:szCs w:val="24"/>
+          <w:lang w:val="en-US"/>
+        </w:rPr>
+      </w:pPr>
+    </w:p>
+    <w:p>
+      <w:pPr>
+        <w:contextualSpacing/>
+        <w:rPr>
+          <w:sz w:val="24"/>
+          <w:szCs w:val="24"/>
+          <w:lang w:val="en-US"/>
+        </w:rPr>
+      </w:pPr>
+    </w:p>
+    <w:p>
+      <w:pPr>
         <w:pStyle w:val="Kop1"/>
         <w:rPr>
           <w:lang w:val="en-US"/>
         </w:rPr>
       </w:pPr>
-      <w:bookmarkStart w:id="11" w:name="_Toc88809349"/>
-      <w:r>
-        <w:rPr>
-          <w:lang w:val="en-US"/>
-        </w:rPr>
+      <w:bookmarkStart w:id="11" w:name="_Toc88853948"/>
+      <w:r>
+        <w:rPr>
+          <w:lang w:val="en-US"/>
+        </w:rPr>
+        <w:lastRenderedPageBreak/>
         <w:t>Test plan</w:t>
       </w:r>
       <w:bookmarkEnd w:id="11"/>
@@ -1880,67 +2164,167 @@
           <w:szCs w:val="24"/>
           <w:lang w:val="en-US"/>
         </w:rPr>
+        <w:t>Integration testing is not necessary because the unit tests already provide enough coverage of my classes’ methods.</w:t>
+      </w:r>
+      <w:r>
+        <w:rPr>
+          <w:sz w:val="24"/>
+          <w:szCs w:val="24"/>
+          <w:lang w:val="en-US"/>
+        </w:rPr>
+        <w:t xml:space="preserve"> I chose the unit tests above integration testing because I can check each method individually if they work or need changing.</w:t>
+      </w:r>
+      <w:r>
+        <w:rPr>
+          <w:sz w:val="24"/>
+          <w:szCs w:val="24"/>
+          <w:lang w:val="en-US"/>
+        </w:rPr>
+        <w:t xml:space="preserve"> </w:t>
+      </w:r>
+    </w:p>
+    <w:p>
+      <w:pPr>
+        <w:rPr>
+          <w:sz w:val="24"/>
+          <w:szCs w:val="24"/>
+          <w:lang w:val="en-US"/>
+        </w:rPr>
+      </w:pPr>
+      <w:r>
+        <w:rPr>
+          <w:sz w:val="24"/>
+          <w:szCs w:val="24"/>
+          <w:lang w:val="en-US"/>
+        </w:rPr>
+        <w:t>In the future I might try TTD (Test driven development) if there need to be more classes, but for now this is it.</w:t>
+      </w:r>
+    </w:p>
+    <w:p>
+      <w:pPr>
+        <w:rPr>
+          <w:sz w:val="24"/>
+          <w:szCs w:val="24"/>
+          <w:lang w:val="en-US"/>
+        </w:rPr>
+      </w:pPr>
+    </w:p>
+    <w:p>
+      <w:pPr>
+        <w:rPr>
+          <w:sz w:val="24"/>
+          <w:szCs w:val="24"/>
+          <w:lang w:val="en-US"/>
+        </w:rPr>
+      </w:pPr>
+      <w:r>
+        <w:rPr>
+          <w:sz w:val="24"/>
+          <w:szCs w:val="24"/>
+          <w:lang w:val="en-US"/>
+        </w:rPr>
+        <w:t>For a full list of the tests, I plan to complete at the end, see the project planning document.</w:t>
+      </w:r>
+    </w:p>
+    <w:p>
+      <w:pPr>
+        <w:rPr>
+          <w:sz w:val="24"/>
+          <w:szCs w:val="24"/>
+          <w:lang w:val="en-US"/>
+        </w:rPr>
+      </w:pPr>
+      <w:r>
+        <w:rPr>
+          <w:sz w:val="24"/>
+          <w:szCs w:val="24"/>
+          <w:lang w:val="en-US"/>
+        </w:rPr>
+        <w:br w:type="page"/>
+      </w:r>
+    </w:p>
+    <w:p>
+      <w:pPr>
+        <w:pStyle w:val="Kop1"/>
+        <w:rPr>
+          <w:lang w:val="en-US"/>
+        </w:rPr>
+      </w:pPr>
+      <w:bookmarkStart w:id="12" w:name="_Toc88853949"/>
+      <w:r>
+        <w:rPr>
+          <w:lang w:val="en-US"/>
+        </w:rPr>
         <w:lastRenderedPageBreak/>
-        <w:t>Integration testing is not necessary because the unit tests already provide enough coverage of my classes’ methods.</w:t>
-      </w:r>
-      <w:r>
-        <w:rPr>
-          <w:sz w:val="24"/>
-          <w:szCs w:val="24"/>
-          <w:lang w:val="en-US"/>
-        </w:rPr>
-        <w:t xml:space="preserve"> I chose the unit tests above integration testing because I can check each method individually if they work or need changing.</w:t>
-      </w:r>
-      <w:r>
-        <w:rPr>
-          <w:sz w:val="24"/>
-          <w:szCs w:val="24"/>
-          <w:lang w:val="en-US"/>
-        </w:rPr>
-        <w:t xml:space="preserve"> </w:t>
-      </w:r>
-    </w:p>
-    <w:p>
-      <w:pPr>
-        <w:rPr>
-          <w:sz w:val="24"/>
-          <w:szCs w:val="24"/>
-          <w:lang w:val="en-US"/>
-        </w:rPr>
-      </w:pPr>
-      <w:r>
-        <w:rPr>
-          <w:sz w:val="24"/>
-          <w:szCs w:val="24"/>
-          <w:lang w:val="en-US"/>
-        </w:rPr>
-        <w:t>In the future I might try TTD (Test driven development) if there need to be more classes, but for now this is it.</w:t>
-      </w:r>
-    </w:p>
-    <w:p>
-      <w:pPr>
-        <w:rPr>
-          <w:sz w:val="24"/>
-          <w:szCs w:val="24"/>
-          <w:lang w:val="en-US"/>
-        </w:rPr>
-      </w:pPr>
-    </w:p>
-    <w:p>
-      <w:pPr>
-        <w:rPr>
-          <w:sz w:val="24"/>
-          <w:szCs w:val="24"/>
-          <w:lang w:val="en-US"/>
-        </w:rPr>
-      </w:pPr>
-      <w:r>
-        <w:rPr>
-          <w:sz w:val="24"/>
-          <w:szCs w:val="24"/>
-          <w:lang w:val="en-US"/>
-        </w:rPr>
-        <w:t>For a full list of the tests, I plan to complete at the end, see the project planning document.</w:t>
+        <w:t>CI setup diagram</w:t>
+      </w:r>
+      <w:bookmarkEnd w:id="12"/>
+    </w:p>
+    <w:p>
+      <w:pPr>
+        <w:rPr>
+          <w:lang w:val="en-US"/>
+        </w:rPr>
+      </w:pPr>
+      <w:r>
+        <w:rPr>
+          <w:noProof/>
+          <w:lang w:val="en-US"/>
+        </w:rPr>
+        <w:drawing>
+          <wp:inline distT="0" distB="0" distL="0" distR="0" wp14:anchorId="64994B1E" wp14:editId="127BDB38">
+            <wp:extent cx="5724525" cy="2190750"/>
+            <wp:effectExtent l="152400" t="152400" r="371475" b="361950"/>
+            <wp:docPr id="2" name="Afbeelding 2"/>
+            <wp:cNvGraphicFramePr>
+              <a:graphicFrameLocks xmlns:a="http://schemas.openxmlformats.org/drawingml/2006/main" noChangeAspect="1"/>
+            </wp:cNvGraphicFramePr>
+            <a:graphic xmlns:a="http://schemas.openxmlformats.org/drawingml/2006/main">
+              <a:graphicData uri="http://schemas.openxmlformats.org/drawingml/2006/picture">
+                <pic:pic xmlns:pic="http://schemas.openxmlformats.org/drawingml/2006/picture">
+                  <pic:nvPicPr>
+                    <pic:cNvPr id="0" name="Picture 1"/>
+                    <pic:cNvPicPr>
+                      <a:picLocks noChangeAspect="1" noChangeArrowheads="1"/>
+                    </pic:cNvPicPr>
+                  </pic:nvPicPr>
+                  <pic:blipFill>
+                    <a:blip r:embed="rId8">
+                      <a:extLst>
+                        <a:ext uri="{28A0092B-C50C-407E-A947-70E740481C1C}">
+                          <a14:useLocalDpi xmlns:a14="http://schemas.microsoft.com/office/drawing/2010/main" val="0"/>
+                        </a:ext>
+                      </a:extLst>
+                    </a:blip>
+                    <a:srcRect/>
+                    <a:stretch>
+                      <a:fillRect/>
+                    </a:stretch>
+                  </pic:blipFill>
+                  <pic:spPr bwMode="auto">
+                    <a:xfrm>
+                      <a:off x="0" y="0"/>
+                      <a:ext cx="5724525" cy="2190750"/>
+                    </a:xfrm>
+                    <a:prstGeom prst="rect">
+                      <a:avLst/>
+                    </a:prstGeom>
+                    <a:ln>
+                      <a:noFill/>
+                    </a:ln>
+                    <a:effectLst>
+                      <a:outerShdw blurRad="292100" dist="139700" dir="2700000" algn="tl" rotWithShape="0">
+                        <a:srgbClr val="333333">
+                          <a:alpha val="65000"/>
+                        </a:srgbClr>
+                      </a:outerShdw>
+                    </a:effectLst>
+                  </pic:spPr>
+                </pic:pic>
+              </a:graphicData>
+            </a:graphic>
+          </wp:inline>
+        </w:drawing>
       </w:r>
     </w:p>
     <w:sectPr>

</xml_diff>

<commit_message>
Added documentation and sprint 5 deliverables
</commit_message>
<xml_diff>
--- a/Documentation/Design document.docx
+++ b/Documentation/Design document.docx
@@ -6,27 +6,25 @@
       <w:pPr>
         <w:pStyle w:val="Titel"/>
         <w:rPr>
-          <w:lang w:val="nl-NL"/>
-        </w:rPr>
-      </w:pPr>
-      <w:proofErr w:type="gramStart"/>
-      <w:r>
-        <w:rPr>
-          <w:lang w:val="nl-NL"/>
+          <w:lang w:val="en-US"/>
+        </w:rPr>
+      </w:pPr>
+      <w:r>
+        <w:rPr>
+          <w:lang w:val="en-US"/>
         </w:rPr>
         <w:t>Design document</w:t>
       </w:r>
-      <w:proofErr w:type="gramEnd"/>
-    </w:p>
-    <w:p>
-      <w:pPr>
-        <w:rPr>
-          <w:lang w:val="nl-NL"/>
-        </w:rPr>
-      </w:pPr>
-      <w:r>
-        <w:rPr>
-          <w:lang w:val="nl-NL"/>
+    </w:p>
+    <w:p>
+      <w:pPr>
+        <w:rPr>
+          <w:lang w:val="en-US"/>
+        </w:rPr>
+      </w:pPr>
+      <w:r>
+        <w:rPr>
+          <w:lang w:val="en-US"/>
         </w:rPr>
         <w:t>Sam Philipsen</w:t>
       </w:r>
@@ -34,214 +32,677 @@
     <w:p>
       <w:pPr>
         <w:rPr>
-          <w:lang w:val="nl-NL"/>
-        </w:rPr>
-      </w:pPr>
-    </w:p>
-    <w:p>
-      <w:pPr>
-        <w:rPr>
-          <w:lang w:val="nl-NL"/>
-        </w:rPr>
-      </w:pPr>
-    </w:p>
-    <w:p>
-      <w:pPr>
-        <w:rPr>
-          <w:lang w:val="nl-NL"/>
-        </w:rPr>
-      </w:pPr>
-    </w:p>
-    <w:p>
-      <w:pPr>
-        <w:rPr>
-          <w:lang w:val="nl-NL"/>
-        </w:rPr>
-      </w:pPr>
-    </w:p>
-    <w:p>
-      <w:pPr>
-        <w:rPr>
-          <w:lang w:val="nl-NL"/>
-        </w:rPr>
-      </w:pPr>
-    </w:p>
-    <w:p>
-      <w:pPr>
-        <w:rPr>
-          <w:lang w:val="nl-NL"/>
-        </w:rPr>
-      </w:pPr>
-    </w:p>
-    <w:p>
-      <w:pPr>
-        <w:rPr>
-          <w:lang w:val="nl-NL"/>
-        </w:rPr>
-      </w:pPr>
-    </w:p>
-    <w:p>
-      <w:pPr>
-        <w:rPr>
-          <w:lang w:val="nl-NL"/>
-        </w:rPr>
-      </w:pPr>
-    </w:p>
-    <w:p>
-      <w:pPr>
-        <w:rPr>
-          <w:lang w:val="nl-NL"/>
-        </w:rPr>
-      </w:pPr>
-    </w:p>
-    <w:p>
-      <w:pPr>
-        <w:rPr>
-          <w:lang w:val="nl-NL"/>
-        </w:rPr>
-      </w:pPr>
-    </w:p>
-    <w:p>
-      <w:pPr>
-        <w:rPr>
-          <w:lang w:val="nl-NL"/>
-        </w:rPr>
-      </w:pPr>
-    </w:p>
-    <w:p>
-      <w:pPr>
-        <w:rPr>
-          <w:lang w:val="nl-NL"/>
-        </w:rPr>
-      </w:pPr>
-    </w:p>
-    <w:p>
-      <w:pPr>
-        <w:rPr>
-          <w:lang w:val="nl-NL"/>
-        </w:rPr>
-      </w:pPr>
-    </w:p>
-    <w:p>
-      <w:pPr>
-        <w:rPr>
-          <w:lang w:val="nl-NL"/>
-        </w:rPr>
-      </w:pPr>
-    </w:p>
-    <w:p>
-      <w:pPr>
-        <w:rPr>
-          <w:lang w:val="nl-NL"/>
-        </w:rPr>
-      </w:pPr>
-    </w:p>
-    <w:p>
-      <w:pPr>
-        <w:rPr>
-          <w:lang w:val="nl-NL"/>
-        </w:rPr>
-      </w:pPr>
-    </w:p>
-    <w:p>
-      <w:pPr>
-        <w:rPr>
-          <w:lang w:val="nl-NL"/>
-        </w:rPr>
-      </w:pPr>
-    </w:p>
-    <w:p>
-      <w:pPr>
-        <w:rPr>
-          <w:lang w:val="nl-NL"/>
-        </w:rPr>
-      </w:pPr>
-    </w:p>
-    <w:p>
-      <w:pPr>
-        <w:rPr>
-          <w:lang w:val="nl-NL"/>
-        </w:rPr>
-      </w:pPr>
-    </w:p>
-    <w:p>
-      <w:pPr>
-        <w:rPr>
-          <w:lang w:val="nl-NL"/>
-        </w:rPr>
-      </w:pPr>
-    </w:p>
-    <w:p>
-      <w:pPr>
-        <w:rPr>
-          <w:lang w:val="nl-NL"/>
-        </w:rPr>
-      </w:pPr>
-    </w:p>
-    <w:p>
-      <w:pPr>
-        <w:rPr>
-          <w:lang w:val="nl-NL"/>
-        </w:rPr>
-      </w:pPr>
-    </w:p>
-    <w:p>
-      <w:pPr>
-        <w:rPr>
-          <w:lang w:val="nl-NL"/>
-        </w:rPr>
-      </w:pPr>
-    </w:p>
-    <w:p>
-      <w:pPr>
-        <w:rPr>
-          <w:lang w:val="nl-NL"/>
-        </w:rPr>
-      </w:pPr>
-    </w:p>
-    <w:p>
-      <w:pPr>
-        <w:rPr>
-          <w:lang w:val="nl-NL"/>
-        </w:rPr>
-      </w:pPr>
-    </w:p>
-    <w:p>
-      <w:pPr>
-        <w:rPr>
-          <w:lang w:val="nl-NL"/>
-        </w:rPr>
-      </w:pPr>
-    </w:p>
-    <w:p>
-      <w:pPr>
-        <w:rPr>
-          <w:lang w:val="nl-NL"/>
-        </w:rPr>
-      </w:pPr>
-    </w:p>
-    <w:p>
-      <w:pPr>
-        <w:rPr>
-          <w:lang w:val="nl-NL"/>
-        </w:rPr>
-      </w:pPr>
-    </w:p>
-    <w:p>
-      <w:pPr>
-        <w:rPr>
-          <w:lang w:val="nl-NL"/>
-        </w:rPr>
-      </w:pPr>
-    </w:p>
-    <w:p>
-      <w:pPr>
-        <w:rPr>
-          <w:lang w:val="nl-NL"/>
-        </w:rPr>
-      </w:pPr>
-    </w:p>
-    <w:bookmarkStart w:id="0" w:name="_Toc84619130" w:displacedByCustomXml="next"/>
+          <w:lang w:val="en-US"/>
+        </w:rPr>
+      </w:pPr>
+    </w:p>
+    <w:p>
+      <w:pPr>
+        <w:rPr>
+          <w:lang w:val="en-US"/>
+        </w:rPr>
+      </w:pPr>
+    </w:p>
+    <w:p>
+      <w:pPr>
+        <w:rPr>
+          <w:lang w:val="en-US"/>
+        </w:rPr>
+      </w:pPr>
+    </w:p>
+    <w:p>
+      <w:pPr>
+        <w:rPr>
+          <w:lang w:val="en-US"/>
+        </w:rPr>
+      </w:pPr>
+    </w:p>
+    <w:p>
+      <w:pPr>
+        <w:rPr>
+          <w:lang w:val="en-US"/>
+        </w:rPr>
+      </w:pPr>
+    </w:p>
+    <w:p>
+      <w:pPr>
+        <w:rPr>
+          <w:lang w:val="en-US"/>
+        </w:rPr>
+      </w:pPr>
+    </w:p>
+    <w:p>
+      <w:pPr>
+        <w:rPr>
+          <w:lang w:val="en-US"/>
+        </w:rPr>
+      </w:pPr>
+    </w:p>
+    <w:p>
+      <w:pPr>
+        <w:rPr>
+          <w:lang w:val="en-US"/>
+        </w:rPr>
+      </w:pPr>
+    </w:p>
+    <w:p>
+      <w:pPr>
+        <w:rPr>
+          <w:lang w:val="en-US"/>
+        </w:rPr>
+      </w:pPr>
+    </w:p>
+    <w:p>
+      <w:pPr>
+        <w:rPr>
+          <w:lang w:val="en-US"/>
+        </w:rPr>
+      </w:pPr>
+    </w:p>
+    <w:p>
+      <w:pPr>
+        <w:rPr>
+          <w:lang w:val="en-US"/>
+        </w:rPr>
+      </w:pPr>
+    </w:p>
+    <w:p>
+      <w:pPr>
+        <w:rPr>
+          <w:lang w:val="en-US"/>
+        </w:rPr>
+      </w:pPr>
+    </w:p>
+    <w:p>
+      <w:pPr>
+        <w:rPr>
+          <w:lang w:val="en-US"/>
+        </w:rPr>
+      </w:pPr>
+    </w:p>
+    <w:p>
+      <w:pPr>
+        <w:rPr>
+          <w:lang w:val="en-US"/>
+        </w:rPr>
+      </w:pPr>
+    </w:p>
+    <w:p>
+      <w:pPr>
+        <w:rPr>
+          <w:lang w:val="en-US"/>
+        </w:rPr>
+      </w:pPr>
+    </w:p>
+    <w:p>
+      <w:pPr>
+        <w:rPr>
+          <w:lang w:val="en-US"/>
+        </w:rPr>
+      </w:pPr>
+    </w:p>
+    <w:p>
+      <w:pPr>
+        <w:rPr>
+          <w:lang w:val="en-US"/>
+        </w:rPr>
+      </w:pPr>
+    </w:p>
+    <w:p>
+      <w:pPr>
+        <w:rPr>
+          <w:lang w:val="en-US"/>
+        </w:rPr>
+      </w:pPr>
+    </w:p>
+    <w:p>
+      <w:pPr>
+        <w:rPr>
+          <w:lang w:val="en-US"/>
+        </w:rPr>
+      </w:pPr>
+    </w:p>
+    <w:p>
+      <w:pPr>
+        <w:rPr>
+          <w:lang w:val="en-US"/>
+        </w:rPr>
+      </w:pPr>
+    </w:p>
+    <w:p>
+      <w:pPr>
+        <w:rPr>
+          <w:lang w:val="en-US"/>
+        </w:rPr>
+      </w:pPr>
+    </w:p>
+    <w:p>
+      <w:pPr>
+        <w:rPr>
+          <w:lang w:val="en-US"/>
+        </w:rPr>
+      </w:pPr>
+    </w:p>
+    <w:p>
+      <w:pPr>
+        <w:rPr>
+          <w:lang w:val="en-US"/>
+        </w:rPr>
+      </w:pPr>
+    </w:p>
+    <w:p>
+      <w:pPr>
+        <w:rPr>
+          <w:lang w:val="en-US"/>
+        </w:rPr>
+      </w:pPr>
+    </w:p>
+    <w:p>
+      <w:pPr>
+        <w:rPr>
+          <w:lang w:val="en-US"/>
+        </w:rPr>
+      </w:pPr>
+    </w:p>
+    <w:p>
+      <w:pPr>
+        <w:rPr>
+          <w:lang w:val="en-US"/>
+        </w:rPr>
+      </w:pPr>
+    </w:p>
+    <w:p>
+      <w:pPr>
+        <w:rPr>
+          <w:lang w:val="en-US"/>
+        </w:rPr>
+      </w:pPr>
+    </w:p>
+    <w:p>
+      <w:pPr>
+        <w:rPr>
+          <w:lang w:val="en-US"/>
+        </w:rPr>
+      </w:pPr>
+    </w:p>
+    <w:p>
+      <w:pPr>
+        <w:rPr>
+          <w:lang w:val="en-US"/>
+        </w:rPr>
+      </w:pPr>
+    </w:p>
+    <w:p>
+      <w:pPr>
+        <w:rPr>
+          <w:lang w:val="en-US"/>
+        </w:rPr>
+      </w:pPr>
+    </w:p>
+    <w:p>
+      <w:pPr>
+        <w:pStyle w:val="Kop1"/>
+        <w:rPr>
+          <w:lang w:val="en-US"/>
+        </w:rPr>
+      </w:pPr>
+      <w:bookmarkStart w:id="0" w:name="_Toc84619130"/>
+      <w:r>
+        <w:rPr>
+          <w:lang w:val="en-US"/>
+        </w:rPr>
+        <w:lastRenderedPageBreak/>
+        <w:t>Versioning table</w:t>
+      </w:r>
+      <w:r>
+        <w:rPr>
+          <w:lang w:val="en-US"/>
+        </w:rPr>
+        <w:br/>
+      </w:r>
+    </w:p>
+    <w:tbl>
+      <w:tblPr>
+        <w:tblStyle w:val="Onopgemaaktetabel3"/>
+        <w:tblW w:w="0" w:type="auto"/>
+        <w:tblLook w:val="04A0" w:firstRow="1" w:lastRow="0" w:firstColumn="1" w:lastColumn="0" w:noHBand="0" w:noVBand="1"/>
+      </w:tblPr>
+      <w:tblGrid>
+        <w:gridCol w:w="1389"/>
+        <w:gridCol w:w="1073"/>
+        <w:gridCol w:w="6564"/>
+      </w:tblGrid>
+      <w:tr>
+        <w:trPr>
+          <w:cnfStyle w:val="100000000000" w:firstRow="1" w:lastRow="0" w:firstColumn="0" w:lastColumn="0" w:oddVBand="0" w:evenVBand="0" w:oddHBand="0" w:evenHBand="0" w:firstRowFirstColumn="0" w:firstRowLastColumn="0" w:lastRowFirstColumn="0" w:lastRowLastColumn="0"/>
+        </w:trPr>
+        <w:tc>
+          <w:tcPr>
+            <w:cnfStyle w:val="001000000100" w:firstRow="0" w:lastRow="0" w:firstColumn="1" w:lastColumn="0" w:oddVBand="0" w:evenVBand="0" w:oddHBand="0" w:evenHBand="0" w:firstRowFirstColumn="1" w:firstRowLastColumn="0" w:lastRowFirstColumn="0" w:lastRowLastColumn="0"/>
+            <w:tcW w:w="1402" w:type="dxa"/>
+          </w:tcPr>
+          <w:p>
+            <w:pPr>
+              <w:pStyle w:val="Kop1"/>
+              <w:outlineLvl w:val="0"/>
+              <w:rPr>
+                <w:sz w:val="24"/>
+                <w:szCs w:val="24"/>
+                <w:lang w:val="en-US"/>
+              </w:rPr>
+            </w:pPr>
+            <w:r>
+              <w:rPr>
+                <w:sz w:val="24"/>
+                <w:szCs w:val="24"/>
+                <w:lang w:val="en-US"/>
+              </w:rPr>
+              <w:t>Date</w:t>
+            </w:r>
+          </w:p>
+        </w:tc>
+        <w:tc>
+          <w:tcPr>
+            <w:tcW w:w="947" w:type="dxa"/>
+          </w:tcPr>
+          <w:p>
+            <w:pPr>
+              <w:pStyle w:val="Kop1"/>
+              <w:outlineLvl w:val="0"/>
+              <w:cnfStyle w:val="100000000000" w:firstRow="1" w:lastRow="0" w:firstColumn="0" w:lastColumn="0" w:oddVBand="0" w:evenVBand="0" w:oddHBand="0" w:evenHBand="0" w:firstRowFirstColumn="0" w:firstRowLastColumn="0" w:lastRowFirstColumn="0" w:lastRowLastColumn="0"/>
+              <w:rPr>
+                <w:sz w:val="24"/>
+                <w:szCs w:val="24"/>
+                <w:lang w:val="en-US"/>
+              </w:rPr>
+            </w:pPr>
+            <w:r>
+              <w:rPr>
+                <w:sz w:val="24"/>
+                <w:szCs w:val="24"/>
+                <w:lang w:val="en-US"/>
+              </w:rPr>
+              <w:t>Version</w:t>
+            </w:r>
+          </w:p>
+        </w:tc>
+        <w:tc>
+          <w:tcPr>
+            <w:tcW w:w="6667" w:type="dxa"/>
+          </w:tcPr>
+          <w:p>
+            <w:pPr>
+              <w:pStyle w:val="Kop1"/>
+              <w:outlineLvl w:val="0"/>
+              <w:cnfStyle w:val="100000000000" w:firstRow="1" w:lastRow="0" w:firstColumn="0" w:lastColumn="0" w:oddVBand="0" w:evenVBand="0" w:oddHBand="0" w:evenHBand="0" w:firstRowFirstColumn="0" w:firstRowLastColumn="0" w:lastRowFirstColumn="0" w:lastRowLastColumn="0"/>
+              <w:rPr>
+                <w:sz w:val="24"/>
+                <w:szCs w:val="24"/>
+                <w:lang w:val="en-US"/>
+              </w:rPr>
+            </w:pPr>
+            <w:r>
+              <w:rPr>
+                <w:sz w:val="24"/>
+                <w:szCs w:val="24"/>
+                <w:lang w:val="en-US"/>
+              </w:rPr>
+              <w:t>Changes</w:t>
+            </w:r>
+          </w:p>
+        </w:tc>
+      </w:tr>
+      <w:tr>
+        <w:trPr>
+          <w:cnfStyle w:val="000000100000" w:firstRow="0" w:lastRow="0" w:firstColumn="0" w:lastColumn="0" w:oddVBand="0" w:evenVBand="0" w:oddHBand="1" w:evenHBand="0" w:firstRowFirstColumn="0" w:firstRowLastColumn="0" w:lastRowFirstColumn="0" w:lastRowLastColumn="0"/>
+        </w:trPr>
+        <w:tc>
+          <w:tcPr>
+            <w:cnfStyle w:val="001000000000" w:firstRow="0" w:lastRow="0" w:firstColumn="1" w:lastColumn="0" w:oddVBand="0" w:evenVBand="0" w:oddHBand="0" w:evenHBand="0" w:firstRowFirstColumn="0" w:firstRowLastColumn="0" w:lastRowFirstColumn="0" w:lastRowLastColumn="0"/>
+            <w:tcW w:w="1402" w:type="dxa"/>
+          </w:tcPr>
+          <w:p>
+            <w:pPr>
+              <w:pStyle w:val="Kop1"/>
+              <w:outlineLvl w:val="0"/>
+              <w:rPr>
+                <w:sz w:val="24"/>
+                <w:szCs w:val="24"/>
+                <w:lang w:val="en-US"/>
+              </w:rPr>
+            </w:pPr>
+            <w:r>
+              <w:rPr>
+                <w:sz w:val="24"/>
+                <w:szCs w:val="24"/>
+                <w:lang w:val="en-US"/>
+              </w:rPr>
+              <w:t>05-11-2021</w:t>
+            </w:r>
+          </w:p>
+        </w:tc>
+        <w:tc>
+          <w:tcPr>
+            <w:tcW w:w="947" w:type="dxa"/>
+          </w:tcPr>
+          <w:p>
+            <w:pPr>
+              <w:pStyle w:val="Kop1"/>
+              <w:outlineLvl w:val="0"/>
+              <w:cnfStyle w:val="000000100000" w:firstRow="0" w:lastRow="0" w:firstColumn="0" w:lastColumn="0" w:oddVBand="0" w:evenVBand="0" w:oddHBand="1" w:evenHBand="0" w:firstRowFirstColumn="0" w:firstRowLastColumn="0" w:lastRowFirstColumn="0" w:lastRowLastColumn="0"/>
+              <w:rPr>
+                <w:sz w:val="24"/>
+                <w:szCs w:val="24"/>
+                <w:lang w:val="en-US"/>
+              </w:rPr>
+            </w:pPr>
+            <w:r>
+              <w:rPr>
+                <w:sz w:val="24"/>
+                <w:szCs w:val="24"/>
+                <w:lang w:val="en-US"/>
+              </w:rPr>
+              <w:t>V1.0</w:t>
+            </w:r>
+          </w:p>
+        </w:tc>
+        <w:tc>
+          <w:tcPr>
+            <w:tcW w:w="6667" w:type="dxa"/>
+          </w:tcPr>
+          <w:p>
+            <w:pPr>
+              <w:pStyle w:val="Kop1"/>
+              <w:outlineLvl w:val="0"/>
+              <w:cnfStyle w:val="000000100000" w:firstRow="0" w:lastRow="0" w:firstColumn="0" w:lastColumn="0" w:oddVBand="0" w:evenVBand="0" w:oddHBand="1" w:evenHBand="0" w:firstRowFirstColumn="0" w:firstRowLastColumn="0" w:lastRowFirstColumn="0" w:lastRowLastColumn="0"/>
+              <w:rPr>
+                <w:sz w:val="24"/>
+                <w:szCs w:val="24"/>
+                <w:lang w:val="en-US"/>
+              </w:rPr>
+            </w:pPr>
+            <w:r>
+              <w:rPr>
+                <w:sz w:val="24"/>
+                <w:szCs w:val="24"/>
+                <w:lang w:val="en-US"/>
+              </w:rPr>
+              <w:t>Created design document with C4 diagrams, test plan</w:t>
+            </w:r>
+            <w:r>
+              <w:rPr>
+                <w:sz w:val="24"/>
+                <w:szCs w:val="24"/>
+                <w:lang w:val="en-US"/>
+              </w:rPr>
+              <w:t xml:space="preserve"> and design decisions merged into one file.</w:t>
+            </w:r>
+          </w:p>
+        </w:tc>
+      </w:tr>
+      <w:tr>
+        <w:tc>
+          <w:tcPr>
+            <w:cnfStyle w:val="001000000000" w:firstRow="0" w:lastRow="0" w:firstColumn="1" w:lastColumn="0" w:oddVBand="0" w:evenVBand="0" w:oddHBand="0" w:evenHBand="0" w:firstRowFirstColumn="0" w:firstRowLastColumn="0" w:lastRowFirstColumn="0" w:lastRowLastColumn="0"/>
+            <w:tcW w:w="1402" w:type="dxa"/>
+          </w:tcPr>
+          <w:p>
+            <w:pPr>
+              <w:pStyle w:val="Kop1"/>
+              <w:outlineLvl w:val="0"/>
+              <w:rPr>
+                <w:sz w:val="24"/>
+                <w:szCs w:val="24"/>
+                <w:lang w:val="en-US"/>
+              </w:rPr>
+            </w:pPr>
+            <w:r>
+              <w:rPr>
+                <w:sz w:val="24"/>
+                <w:szCs w:val="24"/>
+                <w:lang w:val="en-US"/>
+              </w:rPr>
+              <w:t>26-11-2021</w:t>
+            </w:r>
+          </w:p>
+        </w:tc>
+        <w:tc>
+          <w:tcPr>
+            <w:tcW w:w="947" w:type="dxa"/>
+          </w:tcPr>
+          <w:p>
+            <w:pPr>
+              <w:pStyle w:val="Kop1"/>
+              <w:outlineLvl w:val="0"/>
+              <w:cnfStyle w:val="000000000000" w:firstRow="0" w:lastRow="0" w:firstColumn="0" w:lastColumn="0" w:oddVBand="0" w:evenVBand="0" w:oddHBand="0" w:evenHBand="0" w:firstRowFirstColumn="0" w:firstRowLastColumn="0" w:lastRowFirstColumn="0" w:lastRowLastColumn="0"/>
+              <w:rPr>
+                <w:sz w:val="24"/>
+                <w:szCs w:val="24"/>
+                <w:lang w:val="en-US"/>
+              </w:rPr>
+            </w:pPr>
+            <w:r>
+              <w:rPr>
+                <w:sz w:val="24"/>
+                <w:szCs w:val="24"/>
+                <w:lang w:val="en-US"/>
+              </w:rPr>
+              <w:t>V</w:t>
+            </w:r>
+            <w:r>
+              <w:rPr>
+                <w:sz w:val="24"/>
+                <w:szCs w:val="24"/>
+                <w:lang w:val="en-US"/>
+              </w:rPr>
+              <w:t>2</w:t>
+            </w:r>
+            <w:r>
+              <w:rPr>
+                <w:sz w:val="24"/>
+                <w:szCs w:val="24"/>
+                <w:lang w:val="en-US"/>
+              </w:rPr>
+              <w:t>.0</w:t>
+            </w:r>
+          </w:p>
+        </w:tc>
+        <w:tc>
+          <w:tcPr>
+            <w:tcW w:w="6667" w:type="dxa"/>
+          </w:tcPr>
+          <w:p>
+            <w:pPr>
+              <w:pStyle w:val="Kop1"/>
+              <w:outlineLvl w:val="0"/>
+              <w:cnfStyle w:val="000000000000" w:firstRow="0" w:lastRow="0" w:firstColumn="0" w:lastColumn="0" w:oddVBand="0" w:evenVBand="0" w:oddHBand="0" w:evenHBand="0" w:firstRowFirstColumn="0" w:firstRowLastColumn="0" w:lastRowFirstColumn="0" w:lastRowLastColumn="0"/>
+              <w:rPr>
+                <w:sz w:val="24"/>
+                <w:szCs w:val="24"/>
+                <w:lang w:val="en-US"/>
+              </w:rPr>
+            </w:pPr>
+            <w:r>
+              <w:rPr>
+                <w:sz w:val="24"/>
+                <w:szCs w:val="24"/>
+                <w:lang w:val="en-US"/>
+              </w:rPr>
+              <w:t>Added CI setup diagram and reasoning for why the game logic is in the front end. Also added reasoning behind the C4 diagrams.</w:t>
+            </w:r>
+          </w:p>
+        </w:tc>
+      </w:tr>
+      <w:tr>
+        <w:trPr>
+          <w:cnfStyle w:val="000000100000" w:firstRow="0" w:lastRow="0" w:firstColumn="0" w:lastColumn="0" w:oddVBand="0" w:evenVBand="0" w:oddHBand="1" w:evenHBand="0" w:firstRowFirstColumn="0" w:firstRowLastColumn="0" w:lastRowFirstColumn="0" w:lastRowLastColumn="0"/>
+        </w:trPr>
+        <w:tc>
+          <w:tcPr>
+            <w:cnfStyle w:val="001000000000" w:firstRow="0" w:lastRow="0" w:firstColumn="1" w:lastColumn="0" w:oddVBand="0" w:evenVBand="0" w:oddHBand="0" w:evenHBand="0" w:firstRowFirstColumn="0" w:firstRowLastColumn="0" w:lastRowFirstColumn="0" w:lastRowLastColumn="0"/>
+            <w:tcW w:w="1402" w:type="dxa"/>
+          </w:tcPr>
+          <w:p>
+            <w:pPr>
+              <w:pStyle w:val="Kop1"/>
+              <w:outlineLvl w:val="0"/>
+              <w:rPr>
+                <w:sz w:val="24"/>
+                <w:szCs w:val="24"/>
+                <w:lang w:val="en-US"/>
+              </w:rPr>
+            </w:pPr>
+            <w:r>
+              <w:rPr>
+                <w:sz w:val="24"/>
+                <w:szCs w:val="24"/>
+                <w:lang w:val="en-US"/>
+              </w:rPr>
+              <w:t>17-12-2021</w:t>
+            </w:r>
+          </w:p>
+        </w:tc>
+        <w:tc>
+          <w:tcPr>
+            <w:tcW w:w="947" w:type="dxa"/>
+          </w:tcPr>
+          <w:p>
+            <w:pPr>
+              <w:pStyle w:val="Kop1"/>
+              <w:outlineLvl w:val="0"/>
+              <w:cnfStyle w:val="000000100000" w:firstRow="0" w:lastRow="0" w:firstColumn="0" w:lastColumn="0" w:oddVBand="0" w:evenVBand="0" w:oddHBand="1" w:evenHBand="0" w:firstRowFirstColumn="0" w:firstRowLastColumn="0" w:lastRowFirstColumn="0" w:lastRowLastColumn="0"/>
+              <w:rPr>
+                <w:sz w:val="24"/>
+                <w:szCs w:val="24"/>
+                <w:lang w:val="en-US"/>
+              </w:rPr>
+            </w:pPr>
+            <w:r>
+              <w:rPr>
+                <w:sz w:val="24"/>
+                <w:szCs w:val="24"/>
+                <w:lang w:val="en-US"/>
+              </w:rPr>
+              <w:t>V</w:t>
+            </w:r>
+            <w:r>
+              <w:rPr>
+                <w:sz w:val="24"/>
+                <w:szCs w:val="24"/>
+                <w:lang w:val="en-US"/>
+              </w:rPr>
+              <w:t>3</w:t>
+            </w:r>
+            <w:r>
+              <w:rPr>
+                <w:sz w:val="24"/>
+                <w:szCs w:val="24"/>
+                <w:lang w:val="en-US"/>
+              </w:rPr>
+              <w:t>.0</w:t>
+            </w:r>
+          </w:p>
+        </w:tc>
+        <w:tc>
+          <w:tcPr>
+            <w:tcW w:w="6667" w:type="dxa"/>
+          </w:tcPr>
+          <w:p>
+            <w:pPr>
+              <w:pStyle w:val="Kop1"/>
+              <w:outlineLvl w:val="0"/>
+              <w:cnfStyle w:val="000000100000" w:firstRow="0" w:lastRow="0" w:firstColumn="0" w:lastColumn="0" w:oddVBand="0" w:evenVBand="0" w:oddHBand="1" w:evenHBand="0" w:firstRowFirstColumn="0" w:firstRowLastColumn="0" w:lastRowFirstColumn="0" w:lastRowLastColumn="0"/>
+              <w:rPr>
+                <w:sz w:val="24"/>
+                <w:szCs w:val="24"/>
+                <w:lang w:val="en-US"/>
+              </w:rPr>
+            </w:pPr>
+            <w:r>
+              <w:rPr>
+                <w:sz w:val="24"/>
+                <w:szCs w:val="24"/>
+                <w:lang w:val="en-US"/>
+              </w:rPr>
+              <w:t xml:space="preserve">Removed explanation of why the game logic is in the front </w:t>
+            </w:r>
+            <w:proofErr w:type="gramStart"/>
+            <w:r>
+              <w:rPr>
+                <w:sz w:val="24"/>
+                <w:szCs w:val="24"/>
+                <w:lang w:val="en-US"/>
+              </w:rPr>
+              <w:t>end, and</w:t>
+            </w:r>
+            <w:proofErr w:type="gramEnd"/>
+            <w:r>
+              <w:rPr>
+                <w:sz w:val="24"/>
+                <w:szCs w:val="24"/>
+                <w:lang w:val="en-US"/>
+              </w:rPr>
+              <w:t xml:space="preserve"> added why the game logic is in the back end.</w:t>
+            </w:r>
+            <w:r>
+              <w:rPr>
+                <w:sz w:val="24"/>
+                <w:szCs w:val="24"/>
+                <w:lang w:val="en-US"/>
+              </w:rPr>
+              <w:t xml:space="preserve"> Also added security header in design decisions tab.</w:t>
+            </w:r>
+            <w:r>
+              <w:rPr>
+                <w:sz w:val="24"/>
+                <w:szCs w:val="24"/>
+                <w:lang w:val="en-US"/>
+              </w:rPr>
+              <w:t xml:space="preserve"> Finally, added versioning table.</w:t>
+            </w:r>
+          </w:p>
+        </w:tc>
+      </w:tr>
+    </w:tbl>
+    <w:p>
+      <w:pPr>
+        <w:pStyle w:val="Kop1"/>
+        <w:rPr>
+          <w:lang w:val="en-US"/>
+        </w:rPr>
+      </w:pPr>
+      <w:r>
+        <w:rPr>
+          <w:lang w:val="en-US"/>
+        </w:rPr>
+        <w:br/>
+      </w:r>
+      <w:r>
+        <w:rPr>
+          <w:lang w:val="en-US"/>
+        </w:rPr>
+        <w:br/>
+      </w:r>
+      <w:r>
+        <w:rPr>
+          <w:lang w:val="en-US"/>
+        </w:rPr>
+        <w:br/>
+      </w:r>
+    </w:p>
+    <w:p>
+      <w:pPr>
+        <w:rPr>
+          <w:lang w:val="en-US"/>
+        </w:rPr>
+      </w:pPr>
+      <w:r>
+        <w:rPr>
+          <w:lang w:val="en-US"/>
+        </w:rPr>
+        <w:br w:type="page"/>
+      </w:r>
+    </w:p>
     <w:sdt>
       <w:sdtPr>
         <w:rPr>
@@ -270,9 +731,9 @@
           </w:pPr>
           <w:r>
             <w:rPr>
-              <w:lang w:val="nl-NL"/>
+              <w:lang w:val="en-US"/>
             </w:rPr>
-            <w:t>Inhoud</w:t>
+            <w:t>Table of contents</w:t>
           </w:r>
         </w:p>
         <w:p>
@@ -342,7 +803,7 @@
                 <w:noProof/>
                 <w:webHidden/>
               </w:rPr>
-              <w:t>3</w:t>
+              <w:t>4</w:t>
             </w:r>
             <w:r>
               <w:rPr>
@@ -411,7 +872,7 @@
                 <w:noProof/>
                 <w:webHidden/>
               </w:rPr>
-              <w:t>4</w:t>
+              <w:t>5</w:t>
             </w:r>
             <w:r>
               <w:rPr>
@@ -480,7 +941,7 @@
                 <w:noProof/>
                 <w:webHidden/>
               </w:rPr>
-              <w:t>4</w:t>
+              <w:t>5</w:t>
             </w:r>
             <w:r>
               <w:rPr>
@@ -549,7 +1010,7 @@
                 <w:noProof/>
                 <w:webHidden/>
               </w:rPr>
-              <w:t>5</w:t>
+              <w:t>6</w:t>
             </w:r>
             <w:r>
               <w:rPr>
@@ -618,7 +1079,7 @@
                 <w:noProof/>
                 <w:webHidden/>
               </w:rPr>
-              <w:t>6</w:t>
+              <w:t>7</w:t>
             </w:r>
             <w:r>
               <w:rPr>
@@ -687,7 +1148,7 @@
                 <w:noProof/>
                 <w:webHidden/>
               </w:rPr>
-              <w:t>7</w:t>
+              <w:t>8</w:t>
             </w:r>
             <w:r>
               <w:rPr>
@@ -756,7 +1217,7 @@
                 <w:noProof/>
                 <w:webHidden/>
               </w:rPr>
-              <w:t>8</w:t>
+              <w:t>10</w:t>
             </w:r>
             <w:r>
               <w:rPr>
@@ -825,7 +1286,7 @@
                 <w:noProof/>
                 <w:webHidden/>
               </w:rPr>
-              <w:t>9</w:t>
+              <w:t>11</w:t>
             </w:r>
             <w:r>
               <w:rPr>
@@ -1012,21 +1473,7 @@
     </w:p>
     <w:p>
       <w:pPr>
-        <w:rPr>
-          <w:lang w:val="en-US"/>
-        </w:rPr>
-      </w:pPr>
-    </w:p>
-    <w:p>
-      <w:pPr>
-        <w:rPr>
-          <w:lang w:val="en-US"/>
-        </w:rPr>
-      </w:pPr>
-    </w:p>
-    <w:p>
-      <w:pPr>
-        <w:pStyle w:val="Kop1"/>
+        <w:pStyle w:val="Ondertitel"/>
         <w:rPr>
           <w:lang w:val="en-US"/>
         </w:rPr>
@@ -1036,6 +1483,7 @@
         <w:rPr>
           <w:lang w:val="en-US"/>
         </w:rPr>
+        <w:lastRenderedPageBreak/>
         <w:t>Introduction</w:t>
       </w:r>
       <w:bookmarkEnd w:id="1"/>
@@ -2022,7 +2470,13 @@
     </w:p>
     <w:p>
       <w:pPr>
-        <w:contextualSpacing/>
+        <w:rPr>
+          <w:sz w:val="24"/>
+          <w:szCs w:val="24"/>
+          <w:lang w:val="en-US"/>
+        </w:rPr>
+      </w:pPr>
+      <w:r>
         <w:rPr>
           <w:b/>
           <w:bCs/>
@@ -2030,7 +2484,8 @@
           <w:szCs w:val="24"/>
           <w:lang w:val="en-US"/>
         </w:rPr>
-      </w:pPr>
+        <w:t>Why is game logic in the back end?</w:t>
+      </w:r>
       <w:r>
         <w:rPr>
           <w:b/>
@@ -2039,7 +2494,75 @@
           <w:szCs w:val="24"/>
           <w:lang w:val="en-US"/>
         </w:rPr>
-        <w:t>Why is game logic in the front end?</w:t>
+        <w:br/>
+      </w:r>
+      <w:r>
+        <w:rPr>
+          <w:sz w:val="24"/>
+          <w:szCs w:val="24"/>
+          <w:lang w:val="en-US"/>
+        </w:rPr>
+        <w:t xml:space="preserve">The game logic has been placed in the back end instead of the front end. Before, it was in the front end. This was to avoid constant HTTP requests being sent to the API which could be interfered with by things like the user’s internet connection. </w:t>
+      </w:r>
+    </w:p>
+    <w:p>
+      <w:pPr>
+        <w:rPr>
+          <w:sz w:val="24"/>
+          <w:szCs w:val="24"/>
+          <w:lang w:val="en-US"/>
+        </w:rPr>
+      </w:pPr>
+      <w:r>
+        <w:rPr>
+          <w:sz w:val="24"/>
+          <w:szCs w:val="24"/>
+          <w:lang w:val="en-US"/>
+        </w:rPr>
+        <w:t xml:space="preserve">While this is still true, it is much more secure to store the game logic on the back end. This is because if it is stored on the front end, the user directly has control over the code. This means they </w:t>
+      </w:r>
+      <w:r>
+        <w:rPr>
+          <w:sz w:val="24"/>
+          <w:szCs w:val="24"/>
+          <w:lang w:val="en-US"/>
+        </w:rPr>
+        <w:t xml:space="preserve">can change the </w:t>
+      </w:r>
+      <w:proofErr w:type="gramStart"/>
+      <w:r>
+        <w:rPr>
+          <w:sz w:val="24"/>
+          <w:szCs w:val="24"/>
+          <w:lang w:val="en-US"/>
+        </w:rPr>
+        <w:t>code</w:t>
+      </w:r>
+      <w:proofErr w:type="gramEnd"/>
+      <w:r>
+        <w:rPr>
+          <w:sz w:val="24"/>
+          <w:szCs w:val="24"/>
+          <w:lang w:val="en-US"/>
+        </w:rPr>
+        <w:t xml:space="preserve"> so they always win, or directly just get millions of points.</w:t>
+      </w:r>
+    </w:p>
+    <w:p>
+      <w:pPr>
+        <w:rPr>
+          <w:sz w:val="24"/>
+          <w:szCs w:val="24"/>
+          <w:lang w:val="en-US"/>
+        </w:rPr>
+      </w:pPr>
+      <w:r>
+        <w:rPr>
+          <w:sz w:val="24"/>
+          <w:szCs w:val="24"/>
+          <w:lang w:val="en-US"/>
+        </w:rPr>
+        <w:t>This is avoided by having the game logic on the back end and having the front end have access to it through specific endpoints which should root out the security flaws that are currently in place.</w:t>
       </w:r>
     </w:p>
     <w:p>
@@ -2053,19 +2576,13 @@
       </w:pPr>
       <w:r>
         <w:rPr>
-          <w:sz w:val="24"/>
-          <w:szCs w:val="24"/>
-          <w:lang w:val="en-US"/>
-        </w:rPr>
-        <w:t>The front end (ReactJS framework) handles all the game logic. This is</w:t>
-      </w:r>
-      <w:r>
-        <w:rPr>
-          <w:sz w:val="24"/>
-          <w:szCs w:val="24"/>
-          <w:lang w:val="en-US"/>
-        </w:rPr>
-        <w:t xml:space="preserve"> mostly because this means the program does not have to constantly make HTTP requests to my API, and then have the webpage wait for a response to display the information. This is much slower than just putting the game logic in the front end. This is especially noticeable if you have a slow internet connection. It also puts much more strain on the back end if a lot of users are trying to play a game and are constantly making HTTP requests to Spring.</w:t>
+          <w:b/>
+          <w:bCs/>
+          <w:sz w:val="24"/>
+          <w:szCs w:val="24"/>
+          <w:lang w:val="en-US"/>
+        </w:rPr>
+        <w:t>Security</w:t>
       </w:r>
     </w:p>
     <w:p>
@@ -2077,6 +2594,32 @@
           <w:lang w:val="en-US"/>
         </w:rPr>
       </w:pPr>
+      <w:r>
+        <w:rPr>
+          <w:sz w:val="24"/>
+          <w:szCs w:val="24"/>
+          <w:lang w:val="en-US"/>
+        </w:rPr>
+        <w:t xml:space="preserve">The application currently is secured with the use of JWT tokens. The user </w:t>
+      </w:r>
+      <w:proofErr w:type="gramStart"/>
+      <w:r>
+        <w:rPr>
+          <w:sz w:val="24"/>
+          <w:szCs w:val="24"/>
+          <w:lang w:val="en-US"/>
+        </w:rPr>
+        <w:t>has to</w:t>
+      </w:r>
+      <w:proofErr w:type="gramEnd"/>
+      <w:r>
+        <w:rPr>
+          <w:sz w:val="24"/>
+          <w:szCs w:val="24"/>
+          <w:lang w:val="en-US"/>
+        </w:rPr>
+        <w:t xml:space="preserve"> log in first, where the password is sent to the backend to be checked. If it’s correct the user will get an authorization token that allows it to make further API calls. This stops unauthorized users from making API calls and having access to everything.</w:t>
+      </w:r>
     </w:p>
     <w:p>
       <w:pPr>
@@ -2087,14 +2630,6 @@
           <w:lang w:val="en-US"/>
         </w:rPr>
       </w:pPr>
-      <w:r>
-        <w:rPr>
-          <w:sz w:val="24"/>
-          <w:szCs w:val="24"/>
-          <w:lang w:val="en-US"/>
-        </w:rPr>
-        <w:t xml:space="preserve">It is also much easier to code the game logic with React itself because you can instantly see the changes you made and the result. Compare this to handling the logic in Spring, where you would have to constantly re-build the application and wait for it to launch and connect for every change you made, small or big. </w:t>
-      </w:r>
     </w:p>
     <w:p>
       <w:pPr>
@@ -2102,19 +2637,90 @@
         <w:rPr>
           <w:sz w:val="24"/>
           <w:szCs w:val="24"/>
-          <w:lang w:val="en-US"/>
-        </w:rPr>
-      </w:pPr>
-    </w:p>
-    <w:p>
-      <w:pPr>
-        <w:contextualSpacing/>
-        <w:rPr>
-          <w:sz w:val="24"/>
-          <w:szCs w:val="24"/>
-          <w:lang w:val="en-US"/>
-        </w:rPr>
-      </w:pPr>
+          <w:vertAlign w:val="subscript"/>
+          <w:lang w:val="en-US"/>
+        </w:rPr>
+      </w:pPr>
+      <w:r>
+        <w:rPr>
+          <w:sz w:val="24"/>
+          <w:szCs w:val="24"/>
+          <w:lang w:val="en-US"/>
+        </w:rPr>
+        <w:lastRenderedPageBreak/>
+        <w:t xml:space="preserve">The application also encrypts password using the </w:t>
+      </w:r>
+      <w:proofErr w:type="spellStart"/>
+      <w:r>
+        <w:rPr>
+          <w:sz w:val="24"/>
+          <w:szCs w:val="24"/>
+          <w:lang w:val="en-US"/>
+        </w:rPr>
+        <w:t>BCrypt</w:t>
+      </w:r>
+      <w:proofErr w:type="spellEnd"/>
+      <w:r>
+        <w:rPr>
+          <w:sz w:val="24"/>
+          <w:szCs w:val="24"/>
+          <w:lang w:val="en-US"/>
+        </w:rPr>
+        <w:t xml:space="preserve"> </w:t>
+      </w:r>
+      <w:proofErr w:type="gramStart"/>
+      <w:r>
+        <w:rPr>
+          <w:sz w:val="24"/>
+          <w:szCs w:val="24"/>
+          <w:lang w:val="en-US"/>
+        </w:rPr>
+        <w:t>library</w:t>
+      </w:r>
+      <w:proofErr w:type="gramEnd"/>
+      <w:r>
+        <w:rPr>
+          <w:sz w:val="24"/>
+          <w:szCs w:val="24"/>
+          <w:lang w:val="en-US"/>
+        </w:rPr>
+        <w:t xml:space="preserve"> so the passwords are not stored directly on the database. In the case of the database being hacked, the passwords should still be safe </w:t>
+      </w:r>
+      <w:proofErr w:type="gramStart"/>
+      <w:r>
+        <w:rPr>
+          <w:sz w:val="24"/>
+          <w:szCs w:val="24"/>
+          <w:lang w:val="en-US"/>
+        </w:rPr>
+        <w:t>as long as</w:t>
+      </w:r>
+      <w:proofErr w:type="gramEnd"/>
+      <w:r>
+        <w:rPr>
+          <w:sz w:val="24"/>
+          <w:szCs w:val="24"/>
+          <w:lang w:val="en-US"/>
+        </w:rPr>
+        <w:t xml:space="preserve"> they are not unencrypted.</w:t>
+      </w:r>
+    </w:p>
+    <w:p>
+      <w:pPr>
+        <w:rPr>
+          <w:sz w:val="24"/>
+          <w:szCs w:val="24"/>
+          <w:lang w:val="en-US"/>
+        </w:rPr>
+      </w:pPr>
+      <w:r>
+        <w:rPr>
+          <w:sz w:val="24"/>
+          <w:szCs w:val="24"/>
+          <w:lang w:val="en-US"/>
+        </w:rPr>
+        <w:br w:type="page"/>
+      </w:r>
     </w:p>
     <w:p>
       <w:pPr>
@@ -2924,6 +3530,204 @@
       <w:spacing w:after="0"/>
     </w:pPr>
   </w:style>
+  <w:style w:type="table" w:styleId="Tabelraster">
+    <w:name w:val="Table Grid"/>
+    <w:basedOn w:val="Standaardtabel"/>
+    <w:uiPriority w:val="39"/>
+    <w:rsid w:val="00B41FE3"/>
+    <w:pPr>
+      <w:spacing w:after="0"/>
+    </w:pPr>
+    <w:tblPr>
+      <w:tblBorders>
+        <w:top w:val="single" w:sz="4" w:space="0" w:color="auto"/>
+        <w:left w:val="single" w:sz="4" w:space="0" w:color="auto"/>
+        <w:bottom w:val="single" w:sz="4" w:space="0" w:color="auto"/>
+        <w:right w:val="single" w:sz="4" w:space="0" w:color="auto"/>
+        <w:insideH w:val="single" w:sz="4" w:space="0" w:color="auto"/>
+        <w:insideV w:val="single" w:sz="4" w:space="0" w:color="auto"/>
+      </w:tblBorders>
+    </w:tblPr>
+  </w:style>
+  <w:style w:type="table" w:styleId="Rastertabel1licht-Accent2">
+    <w:name w:val="Grid Table 1 Light Accent 2"/>
+    <w:basedOn w:val="Standaardtabel"/>
+    <w:uiPriority w:val="46"/>
+    <w:rsid w:val="00B41FE3"/>
+    <w:pPr>
+      <w:spacing w:after="0"/>
+    </w:pPr>
+    <w:tblPr>
+      <w:tblStyleRowBandSize w:val="1"/>
+      <w:tblStyleColBandSize w:val="1"/>
+      <w:tblBorders>
+        <w:top w:val="single" w:sz="4" w:space="0" w:color="F7CAAC" w:themeColor="accent2" w:themeTint="66"/>
+        <w:left w:val="single" w:sz="4" w:space="0" w:color="F7CAAC" w:themeColor="accent2" w:themeTint="66"/>
+        <w:bottom w:val="single" w:sz="4" w:space="0" w:color="F7CAAC" w:themeColor="accent2" w:themeTint="66"/>
+        <w:right w:val="single" w:sz="4" w:space="0" w:color="F7CAAC" w:themeColor="accent2" w:themeTint="66"/>
+        <w:insideH w:val="single" w:sz="4" w:space="0" w:color="F7CAAC" w:themeColor="accent2" w:themeTint="66"/>
+        <w:insideV w:val="single" w:sz="4" w:space="0" w:color="F7CAAC" w:themeColor="accent2" w:themeTint="66"/>
+      </w:tblBorders>
+    </w:tblPr>
+    <w:tblStylePr w:type="firstRow">
+      <w:rPr>
+        <w:b/>
+        <w:bCs/>
+      </w:rPr>
+      <w:tblPr/>
+      <w:tcPr>
+        <w:tcBorders>
+          <w:bottom w:val="single" w:sz="12" w:space="0" w:color="F4B083" w:themeColor="accent2" w:themeTint="99"/>
+        </w:tcBorders>
+      </w:tcPr>
+    </w:tblStylePr>
+    <w:tblStylePr w:type="lastRow">
+      <w:rPr>
+        <w:b/>
+        <w:bCs/>
+      </w:rPr>
+      <w:tblPr/>
+      <w:tcPr>
+        <w:tcBorders>
+          <w:top w:val="double" w:sz="2" w:space="0" w:color="F4B083" w:themeColor="accent2" w:themeTint="99"/>
+        </w:tcBorders>
+      </w:tcPr>
+    </w:tblStylePr>
+    <w:tblStylePr w:type="firstCol">
+      <w:rPr>
+        <w:b/>
+        <w:bCs/>
+      </w:rPr>
+    </w:tblStylePr>
+    <w:tblStylePr w:type="lastCol">
+      <w:rPr>
+        <w:b/>
+        <w:bCs/>
+      </w:rPr>
+    </w:tblStylePr>
+  </w:style>
+  <w:style w:type="paragraph" w:styleId="Ondertitel">
+    <w:name w:val="Subtitle"/>
+    <w:basedOn w:val="Standaard"/>
+    <w:next w:val="Standaard"/>
+    <w:link w:val="OndertitelChar"/>
+    <w:uiPriority w:val="11"/>
+    <w:qFormat/>
+    <w:rsid w:val="00915058"/>
+    <w:pPr>
+      <w:numPr>
+        <w:ilvl w:val="1"/>
+      </w:numPr>
+    </w:pPr>
+    <w:rPr>
+      <w:color w:val="5A5A5A" w:themeColor="text1" w:themeTint="A5"/>
+      <w:spacing w:val="15"/>
+    </w:rPr>
+  </w:style>
+  <w:style w:type="character" w:customStyle="1" w:styleId="OndertitelChar">
+    <w:name w:val="Ondertitel Char"/>
+    <w:basedOn w:val="Standaardalinea-lettertype"/>
+    <w:link w:val="Ondertitel"/>
+    <w:uiPriority w:val="11"/>
+    <w:rsid w:val="00915058"/>
+    <w:rPr>
+      <w:color w:val="5A5A5A" w:themeColor="text1" w:themeTint="A5"/>
+      <w:spacing w:val="15"/>
+    </w:rPr>
+  </w:style>
+  <w:style w:type="table" w:styleId="Onopgemaaktetabel3">
+    <w:name w:val="Plain Table 3"/>
+    <w:basedOn w:val="Standaardtabel"/>
+    <w:uiPriority w:val="43"/>
+    <w:rsid w:val="00F52975"/>
+    <w:pPr>
+      <w:spacing w:after="0"/>
+    </w:pPr>
+    <w:tblPr>
+      <w:tblStyleRowBandSize w:val="1"/>
+      <w:tblStyleColBandSize w:val="1"/>
+    </w:tblPr>
+    <w:tblStylePr w:type="firstRow">
+      <w:rPr>
+        <w:b/>
+        <w:bCs/>
+        <w:caps/>
+      </w:rPr>
+      <w:tblPr/>
+      <w:tcPr>
+        <w:tcBorders>
+          <w:bottom w:val="single" w:sz="4" w:space="0" w:color="7F7F7F" w:themeColor="text1" w:themeTint="80"/>
+        </w:tcBorders>
+      </w:tcPr>
+    </w:tblStylePr>
+    <w:tblStylePr w:type="lastRow">
+      <w:rPr>
+        <w:b/>
+        <w:bCs/>
+        <w:caps/>
+      </w:rPr>
+      <w:tblPr/>
+      <w:tcPr>
+        <w:tcBorders>
+          <w:top w:val="nil"/>
+        </w:tcBorders>
+      </w:tcPr>
+    </w:tblStylePr>
+    <w:tblStylePr w:type="firstCol">
+      <w:rPr>
+        <w:b/>
+        <w:bCs/>
+        <w:caps/>
+      </w:rPr>
+      <w:tblPr/>
+      <w:tcPr>
+        <w:tcBorders>
+          <w:right w:val="single" w:sz="4" w:space="0" w:color="7F7F7F" w:themeColor="text1" w:themeTint="80"/>
+        </w:tcBorders>
+      </w:tcPr>
+    </w:tblStylePr>
+    <w:tblStylePr w:type="lastCol">
+      <w:rPr>
+        <w:b/>
+        <w:bCs/>
+        <w:caps/>
+      </w:rPr>
+      <w:tblPr/>
+      <w:tcPr>
+        <w:tcBorders>
+          <w:left w:val="nil"/>
+        </w:tcBorders>
+      </w:tcPr>
+    </w:tblStylePr>
+    <w:tblStylePr w:type="band1Vert">
+      <w:tblPr/>
+      <w:tcPr>
+        <w:shd w:val="clear" w:color="auto" w:fill="F2F2F2" w:themeFill="background1" w:themeFillShade="F2"/>
+      </w:tcPr>
+    </w:tblStylePr>
+    <w:tblStylePr w:type="band1Horz">
+      <w:tblPr/>
+      <w:tcPr>
+        <w:shd w:val="clear" w:color="auto" w:fill="F2F2F2" w:themeFill="background1" w:themeFillShade="F2"/>
+      </w:tcPr>
+    </w:tblStylePr>
+    <w:tblStylePr w:type="neCell">
+      <w:tblPr/>
+      <w:tcPr>
+        <w:tcBorders>
+          <w:left w:val="nil"/>
+        </w:tcBorders>
+      </w:tcPr>
+    </w:tblStylePr>
+    <w:tblStylePr w:type="nwCell">
+      <w:tblPr/>
+      <w:tcPr>
+        <w:tcBorders>
+          <w:right w:val="nil"/>
+        </w:tcBorders>
+      </w:tcPr>
+    </w:tblStylePr>
+  </w:style>
 </w:styles>
 </file>
 

</xml_diff>